<commit_message>
Angular: user login and information output in user profile + UserController / GetUserProfile
</commit_message>
<xml_diff>
--- a/doc/Разработать веб-приложение сайт знакомств c применением Web Sockets.docx
+++ b/doc/Разработать веб-приложение сайт знакомств c применением Web Sockets.docx
@@ -85,75 +85,15 @@
         <w:jc w:val="both"/>
         <w:rPr>
           <w:rFonts w:ascii="Arial" w:hAnsi="Arial" w:cs="Arial"/>
-        </w:rPr>
-      </w:pPr>
-      <w:r>
-        <w:rPr>
-          <w:rFonts w:ascii="Arial" w:hAnsi="Arial" w:cs="Arial"/>
-        </w:rPr>
-        <w:t xml:space="preserve">Пользовать при входе на главную страницу сайта может выполнить вход на сайт или зарегистрироваться. </w:t>
-      </w:r>
-      <w:r>
-        <w:rPr>
-          <w:rFonts w:ascii="Arial" w:hAnsi="Arial" w:cs="Arial"/>
-        </w:rPr>
-        <w:t xml:space="preserve">Для регистрации пользователь должен заполнить поля: </w:t>
-      </w:r>
-      <w:r>
-        <w:rPr>
-          <w:rFonts w:ascii="Arial" w:hAnsi="Arial" w:cs="Arial"/>
-          <w:lang w:val="en-US"/>
-        </w:rPr>
-        <w:t>email</w:t>
-      </w:r>
-      <w:r>
-        <w:rPr>
-          <w:rFonts w:ascii="Arial" w:hAnsi="Arial" w:cs="Arial"/>
-        </w:rPr>
-        <w:t xml:space="preserve">, имя, дата рождения, пол, </w:t>
-      </w:r>
-      <w:r>
-        <w:rPr>
-          <w:rFonts w:ascii="Arial" w:hAnsi="Arial" w:cs="Arial"/>
-        </w:rPr>
-        <w:t xml:space="preserve">цель знакомства, </w:t>
-      </w:r>
-      <w:bookmarkStart w:id="0" w:name="_GoBack"/>
-      <w:bookmarkEnd w:id="0"/>
-      <w:r>
-        <w:rPr>
-          <w:rFonts w:ascii="Arial" w:hAnsi="Arial" w:cs="Arial"/>
-        </w:rPr>
-        <w:t xml:space="preserve">типаж (семейное положение, рост, вес, образование, национальность, знак зодиака, знание языков, </w:t>
-      </w:r>
-      <w:bookmarkStart w:id="1" w:name="OLE_LINK1"/>
-      <w:bookmarkStart w:id="2" w:name="OLE_LINK2"/>
-      <w:r>
-        <w:rPr>
-          <w:rFonts w:ascii="Arial" w:hAnsi="Arial" w:cs="Arial"/>
-        </w:rPr>
-        <w:t>вредные привычки</w:t>
-      </w:r>
-      <w:bookmarkEnd w:id="1"/>
-      <w:bookmarkEnd w:id="2"/>
-      <w:r>
-        <w:rPr>
-          <w:rFonts w:ascii="Arial" w:hAnsi="Arial" w:cs="Arial"/>
-        </w:rPr>
-        <w:t>, материальное положение),</w:t>
-      </w:r>
-      <w:r>
-        <w:rPr>
-          <w:rFonts w:ascii="Arial" w:hAnsi="Arial" w:cs="Arial"/>
-        </w:rPr>
-        <w:t xml:space="preserve"> интересы и пароль.</w:t>
-      </w:r>
-      <w:r>
-        <w:rPr>
-          <w:rFonts w:ascii="Arial" w:hAnsi="Arial" w:cs="Arial"/>
           <w:strike/>
         </w:rPr>
-        <w:t xml:space="preserve"> </w:t>
+      </w:pPr>
+      <w:r>
+        <w:rPr>
+          <w:rFonts w:ascii="Arial" w:hAnsi="Arial" w:cs="Arial"/>
+          <w:strike/>
+        </w:rPr>
+        <w:t>Многоуровневая архитектура.</w:t>
       </w:r>
     </w:p>
     <w:p>
@@ -172,59 +112,31 @@
       <w:r>
         <w:rPr>
           <w:rFonts w:ascii="Arial" w:hAnsi="Arial" w:cs="Arial"/>
-        </w:rPr>
-        <w:t xml:space="preserve">Вход может быть выполнен как с помощью логина и пароля, так и с помощью </w:t>
-      </w:r>
-      <w:r>
-        <w:rPr>
-          <w:rFonts w:ascii="Arial" w:hAnsi="Arial" w:cs="Arial"/>
-          <w:lang w:val="en-US"/>
-        </w:rPr>
-        <w:t>google</w:t>
-      </w:r>
-      <w:r>
-        <w:rPr>
-          <w:rFonts w:ascii="Arial" w:hAnsi="Arial" w:cs="Arial"/>
-        </w:rPr>
-        <w:t xml:space="preserve"> аккаунта</w:t>
-      </w:r>
-      <w:r>
-        <w:rPr>
-          <w:rFonts w:ascii="Arial" w:hAnsi="Arial" w:cs="Arial"/>
-        </w:rPr>
-        <w:t xml:space="preserve"> или аккаунта на </w:t>
-      </w:r>
-      <w:r>
-        <w:rPr>
-          <w:rFonts w:ascii="Arial" w:hAnsi="Arial" w:cs="Arial"/>
-          <w:lang w:val="en-US"/>
-        </w:rPr>
-        <w:t>vk</w:t>
-      </w:r>
-      <w:r>
-        <w:rPr>
-          <w:rFonts w:ascii="Arial" w:hAnsi="Arial" w:cs="Arial"/>
-        </w:rPr>
-        <w:t>.</w:t>
-      </w:r>
-      <w:r>
-        <w:rPr>
-          <w:rFonts w:ascii="Arial" w:hAnsi="Arial" w:cs="Arial"/>
-          <w:lang w:val="en-US"/>
-        </w:rPr>
-        <w:t>com</w:t>
-      </w:r>
-      <w:r>
-        <w:rPr>
-          <w:rFonts w:ascii="Arial" w:hAnsi="Arial" w:cs="Arial"/>
-        </w:rPr>
-        <w:t>.</w:t>
-      </w:r>
-      <w:r>
-        <w:rPr>
-          <w:rFonts w:ascii="Arial" w:hAnsi="Arial" w:cs="Arial"/>
-        </w:rPr>
-        <w:t xml:space="preserve"> </w:t>
+          <w:strike/>
+        </w:rPr>
+        <w:t xml:space="preserve">Пользовать при входе на главную страницу сайта может выполнить вход на сайт или зарегистрироваться. Для регистрации пользователь должен заполнить поля: </w:t>
+      </w:r>
+      <w:r>
+        <w:rPr>
+          <w:rFonts w:ascii="Arial" w:hAnsi="Arial" w:cs="Arial"/>
+          <w:strike/>
+          <w:lang w:val="en-US"/>
+        </w:rPr>
+        <w:t>email</w:t>
+      </w:r>
+      <w:r>
+        <w:rPr>
+          <w:rFonts w:ascii="Arial" w:hAnsi="Arial" w:cs="Arial"/>
+          <w:strike/>
+        </w:rPr>
+        <w:t>, имя,</w:t>
+      </w:r>
+      <w:r>
+        <w:rPr>
+          <w:rFonts w:ascii="Arial" w:hAnsi="Arial" w:cs="Arial"/>
+          <w:strike/>
+        </w:rPr>
+        <w:t xml:space="preserve"> фамилия, пароль и подтверждение пароля.</w:t>
       </w:r>
     </w:p>
     <w:p>
@@ -238,25 +150,37 @@
         <w:jc w:val="both"/>
         <w:rPr>
           <w:rFonts w:ascii="Arial" w:hAnsi="Arial" w:cs="Arial"/>
-        </w:rPr>
-      </w:pPr>
-      <w:r>
-        <w:rPr>
-          <w:rFonts w:ascii="Arial" w:hAnsi="Arial" w:cs="Arial"/>
-        </w:rPr>
-        <w:t xml:space="preserve">После регистрации пользователь может добавить фото для профиля, а </w:t>
-      </w:r>
-      <w:r>
-        <w:rPr>
-          <w:rFonts w:ascii="Arial" w:hAnsi="Arial" w:cs="Arial"/>
-        </w:rPr>
-        <w:t>также</w:t>
-      </w:r>
-      <w:r>
-        <w:rPr>
-          <w:rFonts w:ascii="Arial" w:hAnsi="Arial" w:cs="Arial"/>
-        </w:rPr>
-        <w:t xml:space="preserve"> создавать свои альбомы с фотографиями. </w:t>
+          <w:strike/>
+        </w:rPr>
+      </w:pPr>
+      <w:r>
+        <w:rPr>
+          <w:rFonts w:ascii="Arial" w:hAnsi="Arial" w:cs="Arial"/>
+          <w:strike/>
+        </w:rPr>
+        <w:t xml:space="preserve">Пользователь должен получать сообщения на свой </w:t>
+      </w:r>
+      <w:r>
+        <w:rPr>
+          <w:rFonts w:ascii="Arial" w:hAnsi="Arial" w:cs="Arial"/>
+          <w:strike/>
+          <w:lang w:val="en-US"/>
+        </w:rPr>
+        <w:t>email</w:t>
+      </w:r>
+      <w:r>
+        <w:rPr>
+          <w:rFonts w:ascii="Arial" w:hAnsi="Arial" w:cs="Arial"/>
+          <w:strike/>
+        </w:rPr>
+        <w:t xml:space="preserve"> после регистрации</w:t>
+      </w:r>
+      <w:r>
+        <w:rPr>
+          <w:rFonts w:ascii="Arial" w:hAnsi="Arial" w:cs="Arial"/>
+          <w:strike/>
+        </w:rPr>
+        <w:t>.</w:t>
       </w:r>
     </w:p>
     <w:p>
@@ -276,13 +200,19 @@
         <w:rPr>
           <w:rFonts w:ascii="Arial" w:hAnsi="Arial" w:cs="Arial"/>
         </w:rPr>
-        <w:t>Размер загружаемых фотографий в профиль не должен превышать 5 Мб.</w:t>
-      </w:r>
-      <w:r>
-        <w:rPr>
-          <w:rFonts w:ascii="Arial" w:hAnsi="Arial" w:cs="Arial"/>
-        </w:rPr>
-        <w:t xml:space="preserve"> </w:t>
+        <w:t>Изменение</w:t>
+      </w:r>
+      <w:r>
+        <w:rPr>
+          <w:rFonts w:ascii="Arial" w:hAnsi="Arial" w:cs="Arial"/>
+        </w:rPr>
+        <w:t xml:space="preserve"> пароля</w:t>
+      </w:r>
+      <w:r>
+        <w:rPr>
+          <w:rFonts w:ascii="Arial" w:hAnsi="Arial" w:cs="Arial"/>
+        </w:rPr>
+        <w:t>.</w:t>
       </w:r>
     </w:p>
     <w:p>
@@ -302,7 +232,21 @@
         <w:rPr>
           <w:rFonts w:ascii="Arial" w:hAnsi="Arial" w:cs="Arial"/>
         </w:rPr>
-        <w:t xml:space="preserve">Пользователь может скрыть свой профиль из результатов поиска установив в настройках профиля режим анонимности. </w:t>
+        <w:t>Восстановление</w:t>
+      </w:r>
+      <w:r>
+        <w:rPr>
+          <w:rFonts w:ascii="Arial" w:hAnsi="Arial" w:cs="Arial"/>
+        </w:rPr>
+        <w:t xml:space="preserve"> пароля и других персональных данн</w:t>
+      </w:r>
+      <w:bookmarkStart w:id="0" w:name="_GoBack"/>
+      <w:bookmarkEnd w:id="0"/>
+      <w:r>
+        <w:rPr>
+          <w:rFonts w:ascii="Arial" w:hAnsi="Arial" w:cs="Arial"/>
+        </w:rPr>
+        <w:t xml:space="preserve">ых пользователя. </w:t>
       </w:r>
     </w:p>
     <w:p>
@@ -322,20 +266,46 @@
         <w:rPr>
           <w:rFonts w:ascii="Arial" w:hAnsi="Arial" w:cs="Arial"/>
         </w:rPr>
-        <w:t xml:space="preserve">Пользователь так же может изменять всю свою информацию, кроме </w:t>
-      </w:r>
-      <w:r>
-        <w:rPr>
-          <w:rFonts w:ascii="Arial" w:hAnsi="Arial" w:cs="Arial"/>
-          <w:lang w:val="en-US"/>
-        </w:rPr>
-        <w:t>email</w:t>
-      </w:r>
-      <w:r>
-        <w:rPr>
-          <w:rFonts w:ascii="Arial" w:hAnsi="Arial" w:cs="Arial"/>
-        </w:rPr>
-        <w:t xml:space="preserve"> адреса. </w:t>
+        <w:t xml:space="preserve">Вход может быть выполнен как с помощью логина и пароля, так и с помощью </w:t>
+      </w:r>
+      <w:r>
+        <w:rPr>
+          <w:rFonts w:ascii="Arial" w:hAnsi="Arial" w:cs="Arial"/>
+          <w:lang w:val="en-US"/>
+        </w:rPr>
+        <w:t>google</w:t>
+      </w:r>
+      <w:r>
+        <w:rPr>
+          <w:rFonts w:ascii="Arial" w:hAnsi="Arial" w:cs="Arial"/>
+        </w:rPr>
+        <w:t xml:space="preserve"> аккаунта или аккаунта на </w:t>
+      </w:r>
+      <w:r>
+        <w:rPr>
+          <w:rFonts w:ascii="Arial" w:hAnsi="Arial" w:cs="Arial"/>
+          <w:lang w:val="en-US"/>
+        </w:rPr>
+        <w:t>vk</w:t>
+      </w:r>
+      <w:r>
+        <w:rPr>
+          <w:rFonts w:ascii="Arial" w:hAnsi="Arial" w:cs="Arial"/>
+        </w:rPr>
+        <w:t>.</w:t>
+      </w:r>
+      <w:r>
+        <w:rPr>
+          <w:rFonts w:ascii="Arial" w:hAnsi="Arial" w:cs="Arial"/>
+          <w:lang w:val="en-US"/>
+        </w:rPr>
+        <w:t>com</w:t>
+      </w:r>
+      <w:r>
+        <w:rPr>
+          <w:rFonts w:ascii="Arial" w:hAnsi="Arial" w:cs="Arial"/>
+        </w:rPr>
+        <w:t xml:space="preserve">. </w:t>
       </w:r>
     </w:p>
     <w:p>
@@ -355,7 +325,7 @@
         <w:rPr>
           <w:rFonts w:ascii="Arial" w:hAnsi="Arial" w:cs="Arial"/>
         </w:rPr>
-        <w:t xml:space="preserve">Пользователь должен получать сообщения на свой </w:t>
+        <w:t xml:space="preserve">Пользователь может изменять всю свою информацию, кроме </w:t>
       </w:r>
       <w:r>
         <w:rPr>
@@ -368,19 +338,150 @@
         <w:rPr>
           <w:rFonts w:ascii="Arial" w:hAnsi="Arial" w:cs="Arial"/>
         </w:rPr>
-        <w:t xml:space="preserve"> после регистрации, изменения пароля</w:t>
-      </w:r>
-      <w:r>
-        <w:rPr>
-          <w:rFonts w:ascii="Arial" w:hAnsi="Arial" w:cs="Arial"/>
-        </w:rPr>
-        <w:t>, восстановления пароля</w:t>
-      </w:r>
-      <w:r>
-        <w:rPr>
-          <w:rFonts w:ascii="Arial" w:hAnsi="Arial" w:cs="Arial"/>
-        </w:rPr>
-        <w:t xml:space="preserve"> и других персональных данных пользователя. </w:t>
+        <w:t xml:space="preserve"> адреса. Также </w:t>
+      </w:r>
+      <w:r>
+        <w:rPr>
+          <w:rFonts w:ascii="Arial" w:hAnsi="Arial" w:cs="Arial"/>
+        </w:rPr>
+        <w:t xml:space="preserve">может </w:t>
+      </w:r>
+      <w:r>
+        <w:rPr>
+          <w:rFonts w:ascii="Arial" w:hAnsi="Arial" w:cs="Arial"/>
+        </w:rPr>
+        <w:t>добавить</w:t>
+      </w:r>
+      <w:r>
+        <w:rPr>
+          <w:rFonts w:ascii="Arial" w:hAnsi="Arial" w:cs="Arial"/>
+        </w:rPr>
+        <w:t xml:space="preserve"> дополнительную информацию</w:t>
+      </w:r>
+      <w:r>
+        <w:rPr>
+          <w:rFonts w:ascii="Arial" w:hAnsi="Arial" w:cs="Arial"/>
+        </w:rPr>
+        <w:t>:</w:t>
+      </w:r>
+      <w:r>
+        <w:rPr>
+          <w:rFonts w:ascii="Arial" w:hAnsi="Arial" w:cs="Arial"/>
+        </w:rPr>
+        <w:t xml:space="preserve"> дата рождения, пол, </w:t>
+      </w:r>
+      <w:r>
+        <w:rPr>
+          <w:rFonts w:ascii="Arial" w:hAnsi="Arial" w:cs="Arial"/>
+        </w:rPr>
+        <w:t xml:space="preserve">цель знакомства, типаж (семейное положение, рост, вес, образование, национальность, знак зодиака, знание языков, </w:t>
+      </w:r>
+      <w:bookmarkStart w:id="1" w:name="OLE_LINK1"/>
+      <w:bookmarkStart w:id="2" w:name="OLE_LINK2"/>
+      <w:r>
+        <w:rPr>
+          <w:rFonts w:ascii="Arial" w:hAnsi="Arial" w:cs="Arial"/>
+        </w:rPr>
+        <w:t>вредные привычки</w:t>
+      </w:r>
+      <w:bookmarkEnd w:id="1"/>
+      <w:bookmarkEnd w:id="2"/>
+      <w:r>
+        <w:rPr>
+          <w:rFonts w:ascii="Arial" w:hAnsi="Arial" w:cs="Arial"/>
+        </w:rPr>
+        <w:t>, материальное положение),</w:t>
+      </w:r>
+      <w:r>
+        <w:rPr>
+          <w:rFonts w:ascii="Arial" w:hAnsi="Arial" w:cs="Arial"/>
+        </w:rPr>
+        <w:t xml:space="preserve"> интересы и пароль.</w:t>
+      </w:r>
+      <w:r>
+        <w:rPr>
+          <w:rFonts w:ascii="Arial" w:hAnsi="Arial" w:cs="Arial"/>
+          <w:strike/>
+        </w:rPr>
+        <w:t xml:space="preserve"> </w:t>
+      </w:r>
+    </w:p>
+    <w:p>
+      <w:pPr>
+        <w:pStyle w:val="a3"/>
+        <w:numPr>
+          <w:ilvl w:val="0"/>
+          <w:numId w:val="2"/>
+        </w:numPr>
+        <w:ind w:left="0" w:firstLine="709"/>
+        <w:jc w:val="both"/>
+        <w:rPr>
+          <w:rFonts w:ascii="Arial" w:hAnsi="Arial" w:cs="Arial"/>
+        </w:rPr>
+      </w:pPr>
+      <w:r>
+        <w:rPr>
+          <w:rFonts w:ascii="Arial" w:hAnsi="Arial" w:cs="Arial"/>
+        </w:rPr>
+        <w:t xml:space="preserve">После регистрации пользователь может добавить фото для профиля, а </w:t>
+      </w:r>
+      <w:r>
+        <w:rPr>
+          <w:rFonts w:ascii="Arial" w:hAnsi="Arial" w:cs="Arial"/>
+        </w:rPr>
+        <w:t>также</w:t>
+      </w:r>
+      <w:r>
+        <w:rPr>
+          <w:rFonts w:ascii="Arial" w:hAnsi="Arial" w:cs="Arial"/>
+        </w:rPr>
+        <w:t xml:space="preserve"> создавать свои альбомы с фотографиями. </w:t>
+      </w:r>
+    </w:p>
+    <w:p>
+      <w:pPr>
+        <w:pStyle w:val="a3"/>
+        <w:numPr>
+          <w:ilvl w:val="0"/>
+          <w:numId w:val="2"/>
+        </w:numPr>
+        <w:ind w:left="0" w:firstLine="709"/>
+        <w:jc w:val="both"/>
+        <w:rPr>
+          <w:rFonts w:ascii="Arial" w:hAnsi="Arial" w:cs="Arial"/>
+        </w:rPr>
+      </w:pPr>
+      <w:r>
+        <w:rPr>
+          <w:rFonts w:ascii="Arial" w:hAnsi="Arial" w:cs="Arial"/>
+        </w:rPr>
+        <w:t>Размер загружаемых фотографий в профиль не должен превышать 5 Мб.</w:t>
+      </w:r>
+      <w:r>
+        <w:rPr>
+          <w:rFonts w:ascii="Arial" w:hAnsi="Arial" w:cs="Arial"/>
+        </w:rPr>
+        <w:t xml:space="preserve"> </w:t>
+      </w:r>
+    </w:p>
+    <w:p>
+      <w:pPr>
+        <w:pStyle w:val="a3"/>
+        <w:numPr>
+          <w:ilvl w:val="0"/>
+          <w:numId w:val="2"/>
+        </w:numPr>
+        <w:ind w:left="0" w:firstLine="709"/>
+        <w:jc w:val="both"/>
+        <w:rPr>
+          <w:rFonts w:ascii="Arial" w:hAnsi="Arial" w:cs="Arial"/>
+        </w:rPr>
+      </w:pPr>
+      <w:r>
+        <w:rPr>
+          <w:rFonts w:ascii="Arial" w:hAnsi="Arial" w:cs="Arial"/>
+        </w:rPr>
+        <w:t xml:space="preserve">Пользователь может скрыть свой профиль из результатов поиска установив в настройках профиля режим анонимности. </w:t>
       </w:r>
     </w:p>
     <w:p>

</xml_diff>

<commit_message>
some changes in docFile
</commit_message>
<xml_diff>
--- a/doc/Разработать веб-приложение сайт знакомств c применением Web Sockets.docx
+++ b/doc/Разработать веб-приложение сайт знакомств c применением Web Sockets.docx
@@ -1,6 +1,6 @@
 
 <file path=word/document.xml><?xml version="1.0" encoding="utf-8"?>
-<w:document xmlns:wpc="http://schemas.microsoft.com/office/word/2010/wordprocessingCanvas" xmlns:mc="http://schemas.openxmlformats.org/markup-compatibility/2006" xmlns:o="urn:schemas-microsoft-com:office:office" xmlns:r="http://schemas.openxmlformats.org/officeDocument/2006/relationships" xmlns:m="http://schemas.openxmlformats.org/officeDocument/2006/math" xmlns:v="urn:schemas-microsoft-com:vml" xmlns:wp14="http://schemas.microsoft.com/office/word/2010/wordprocessingDrawing" xmlns:wp="http://schemas.openxmlformats.org/drawingml/2006/wordprocessingDrawing" xmlns:w10="urn:schemas-microsoft-com:office:word" xmlns:w="http://schemas.openxmlformats.org/wordprocessingml/2006/main" xmlns:w14="http://schemas.microsoft.com/office/word/2010/wordml" xmlns:w15="http://schemas.microsoft.com/office/word/2012/wordml" xmlns:wpg="http://schemas.microsoft.com/office/word/2010/wordprocessingGroup" xmlns:wpi="http://schemas.microsoft.com/office/word/2010/wordprocessingInk" xmlns:wne="http://schemas.microsoft.com/office/word/2006/wordml" xmlns:wps="http://schemas.microsoft.com/office/word/2010/wordprocessingShape" mc:Ignorable="w14 w15 wp14">
+<w:document xmlns:wpc="http://schemas.microsoft.com/office/word/2010/wordprocessingCanvas" xmlns:cx="http://schemas.microsoft.com/office/drawing/2014/chartex" xmlns:mc="http://schemas.openxmlformats.org/markup-compatibility/2006" xmlns:o="urn:schemas-microsoft-com:office:office" xmlns:r="http://schemas.openxmlformats.org/officeDocument/2006/relationships" xmlns:m="http://schemas.openxmlformats.org/officeDocument/2006/math" xmlns:v="urn:schemas-microsoft-com:vml" xmlns:wp14="http://schemas.microsoft.com/office/word/2010/wordprocessingDrawing" xmlns:wp="http://schemas.openxmlformats.org/drawingml/2006/wordprocessingDrawing" xmlns:w10="urn:schemas-microsoft-com:office:word" xmlns:w="http://schemas.openxmlformats.org/wordprocessingml/2006/main" xmlns:w14="http://schemas.microsoft.com/office/word/2010/wordml" xmlns:w15="http://schemas.microsoft.com/office/word/2012/wordml" xmlns:w16se="http://schemas.microsoft.com/office/word/2015/wordml/symex" xmlns:wpg="http://schemas.microsoft.com/office/word/2010/wordprocessingGroup" xmlns:wpi="http://schemas.microsoft.com/office/word/2010/wordprocessingInk" xmlns:wne="http://schemas.microsoft.com/office/word/2006/wordml" xmlns:wps="http://schemas.microsoft.com/office/word/2010/wordprocessingShape" mc:Ignorable="w14 w15 w16se wp14">
   <w:body>
     <w:p>
       <w:pPr>
@@ -173,14 +173,7 @@
           <w:rFonts w:ascii="Arial" w:hAnsi="Arial" w:cs="Arial"/>
           <w:strike/>
         </w:rPr>
-        <w:t xml:space="preserve"> после регистрации</w:t>
-      </w:r>
-      <w:r>
-        <w:rPr>
-          <w:rFonts w:ascii="Arial" w:hAnsi="Arial" w:cs="Arial"/>
-          <w:strike/>
-        </w:rPr>
-        <w:t>.</w:t>
+        <w:t xml:space="preserve"> после регистрации.</w:t>
       </w:r>
     </w:p>
     <w:p>
@@ -194,27 +187,19 @@
         <w:jc w:val="both"/>
         <w:rPr>
           <w:rFonts w:ascii="Arial" w:hAnsi="Arial" w:cs="Arial"/>
-        </w:rPr>
-      </w:pPr>
-      <w:r>
-        <w:rPr>
-          <w:rFonts w:ascii="Arial" w:hAnsi="Arial" w:cs="Arial"/>
-        </w:rPr>
-        <w:t>Изменение</w:t>
-      </w:r>
-      <w:r>
-        <w:rPr>
-          <w:rFonts w:ascii="Arial" w:hAnsi="Arial" w:cs="Arial"/>
-        </w:rPr>
-        <w:t xml:space="preserve"> пароля</w:t>
-      </w:r>
-      <w:r>
-        <w:rPr>
-          <w:rFonts w:ascii="Arial" w:hAnsi="Arial" w:cs="Arial"/>
-        </w:rPr>
-        <w:t>.</w:t>
-      </w:r>
-    </w:p>
+          <w:strike/>
+        </w:rPr>
+      </w:pPr>
+      <w:bookmarkStart w:id="0" w:name="_GoBack"/>
+      <w:r>
+        <w:rPr>
+          <w:rFonts w:ascii="Arial" w:hAnsi="Arial" w:cs="Arial"/>
+          <w:strike/>
+        </w:rPr>
+        <w:t>Изменение пароля.</w:t>
+      </w:r>
+    </w:p>
+    <w:bookmarkEnd w:id="0"/>
     <w:p>
       <w:pPr>
         <w:pStyle w:val="a3"/>
@@ -238,15 +223,7 @@
         <w:rPr>
           <w:rFonts w:ascii="Arial" w:hAnsi="Arial" w:cs="Arial"/>
         </w:rPr>
-        <w:t xml:space="preserve"> пароля и других персональных данн</w:t>
-      </w:r>
-      <w:bookmarkStart w:id="0" w:name="_GoBack"/>
-      <w:bookmarkEnd w:id="0"/>
-      <w:r>
-        <w:rPr>
-          <w:rFonts w:ascii="Arial" w:hAnsi="Arial" w:cs="Arial"/>
-        </w:rPr>
-        <w:t xml:space="preserve">ых пользователя. </w:t>
+        <w:t xml:space="preserve"> пароля и других персональных данных пользователя. </w:t>
       </w:r>
     </w:p>
     <w:p>
@@ -781,7 +758,7 @@
 </file>
 
 <file path=word/numbering.xml><?xml version="1.0" encoding="utf-8"?>
-<w:numbering xmlns:wpc="http://schemas.microsoft.com/office/word/2010/wordprocessingCanvas" xmlns:mc="http://schemas.openxmlformats.org/markup-compatibility/2006" xmlns:o="urn:schemas-microsoft-com:office:office" xmlns:r="http://schemas.openxmlformats.org/officeDocument/2006/relationships" xmlns:m="http://schemas.openxmlformats.org/officeDocument/2006/math" xmlns:v="urn:schemas-microsoft-com:vml" xmlns:wp14="http://schemas.microsoft.com/office/word/2010/wordprocessingDrawing" xmlns:wp="http://schemas.openxmlformats.org/drawingml/2006/wordprocessingDrawing" xmlns:w10="urn:schemas-microsoft-com:office:word" xmlns:w="http://schemas.openxmlformats.org/wordprocessingml/2006/main" xmlns:w14="http://schemas.microsoft.com/office/word/2010/wordml" xmlns:w15="http://schemas.microsoft.com/office/word/2012/wordml" xmlns:wpg="http://schemas.microsoft.com/office/word/2010/wordprocessingGroup" xmlns:wpi="http://schemas.microsoft.com/office/word/2010/wordprocessingInk" xmlns:wne="http://schemas.microsoft.com/office/word/2006/wordml" xmlns:wps="http://schemas.microsoft.com/office/word/2010/wordprocessingShape" mc:Ignorable="w14 w15 wp14">
+<w:numbering xmlns:wpc="http://schemas.microsoft.com/office/word/2010/wordprocessingCanvas" xmlns:cx="http://schemas.microsoft.com/office/drawing/2014/chartex" xmlns:mc="http://schemas.openxmlformats.org/markup-compatibility/2006" xmlns:o="urn:schemas-microsoft-com:office:office" xmlns:r="http://schemas.openxmlformats.org/officeDocument/2006/relationships" xmlns:m="http://schemas.openxmlformats.org/officeDocument/2006/math" xmlns:v="urn:schemas-microsoft-com:vml" xmlns:wp14="http://schemas.microsoft.com/office/word/2010/wordprocessingDrawing" xmlns:wp="http://schemas.openxmlformats.org/drawingml/2006/wordprocessingDrawing" xmlns:w10="urn:schemas-microsoft-com:office:word" xmlns:w="http://schemas.openxmlformats.org/wordprocessingml/2006/main" xmlns:w14="http://schemas.microsoft.com/office/word/2010/wordml" xmlns:w15="http://schemas.microsoft.com/office/word/2012/wordml" xmlns:w16se="http://schemas.microsoft.com/office/word/2015/wordml/symex" xmlns:wpg="http://schemas.microsoft.com/office/word/2010/wordprocessingGroup" xmlns:wpi="http://schemas.microsoft.com/office/word/2010/wordprocessingInk" xmlns:wne="http://schemas.microsoft.com/office/word/2006/wordml" xmlns:wps="http://schemas.microsoft.com/office/word/2010/wordprocessingShape" mc:Ignorable="w14 w15 w16se wp14">
   <w:abstractNum w:abstractNumId="0" w15:restartNumberingAfterBreak="0">
     <w:nsid w:val="2A73425D"/>
     <w:multiLevelType w:val="hybridMultilevel"/>
@@ -1019,7 +996,7 @@
 </file>
 
 <file path=word/styles.xml><?xml version="1.0" encoding="utf-8"?>
-<w:styles xmlns:mc="http://schemas.openxmlformats.org/markup-compatibility/2006" xmlns:r="http://schemas.openxmlformats.org/officeDocument/2006/relationships" xmlns:w="http://schemas.openxmlformats.org/wordprocessingml/2006/main" xmlns:w14="http://schemas.microsoft.com/office/word/2010/wordml" xmlns:w15="http://schemas.microsoft.com/office/word/2012/wordml" mc:Ignorable="w14 w15">
+<w:styles xmlns:mc="http://schemas.openxmlformats.org/markup-compatibility/2006" xmlns:r="http://schemas.openxmlformats.org/officeDocument/2006/relationships" xmlns:w="http://schemas.openxmlformats.org/wordprocessingml/2006/main" xmlns:w14="http://schemas.microsoft.com/office/word/2010/wordml" xmlns:w15="http://schemas.microsoft.com/office/word/2012/wordml" xmlns:w16se="http://schemas.microsoft.com/office/word/2015/wordml/symex" mc:Ignorable="w14 w15 w16se">
   <w:docDefaults>
     <w:rPrDefault>
       <w:rPr>

</xml_diff>

<commit_message>
Added all the functionality in BlackListController
</commit_message>
<xml_diff>
--- a/doc/Разработать веб-приложение сайт знакомств c применением Web Sockets.docx
+++ b/doc/Разработать веб-приложение сайт знакомств c применением Web Sockets.docx
@@ -85,183 +85,417 @@
         <w:jc w:val="both"/>
         <w:rPr>
           <w:rFonts w:ascii="Arial" w:hAnsi="Arial" w:cs="Arial"/>
+          <w:color w:val="FF0000"/>
+        </w:rPr>
+      </w:pPr>
+      <w:r>
+        <w:rPr>
+          <w:rFonts w:ascii="Arial" w:hAnsi="Arial" w:cs="Arial"/>
+          <w:color w:val="FF0000"/>
+        </w:rPr>
+        <w:t>Многоуровневая архитектура.</w:t>
+      </w:r>
+    </w:p>
+    <w:p>
+      <w:pPr>
+        <w:pStyle w:val="a3"/>
+        <w:numPr>
+          <w:ilvl w:val="0"/>
+          <w:numId w:val="2"/>
+        </w:numPr>
+        <w:ind w:left="0" w:firstLine="709"/>
+        <w:jc w:val="both"/>
+        <w:rPr>
+          <w:rFonts w:ascii="Arial" w:hAnsi="Arial" w:cs="Arial"/>
+          <w:color w:val="FF0000"/>
+        </w:rPr>
+      </w:pPr>
+      <w:r>
+        <w:rPr>
+          <w:rFonts w:ascii="Arial" w:hAnsi="Arial" w:cs="Arial"/>
+          <w:color w:val="FF0000"/>
+        </w:rPr>
+        <w:t xml:space="preserve">Пользовать при входе на главную страницу сайта может выполнить вход на сайт или зарегистрироваться. Для регистрации пользователь должен заполнить поля: </w:t>
+      </w:r>
+      <w:r>
+        <w:rPr>
+          <w:rFonts w:ascii="Arial" w:hAnsi="Arial" w:cs="Arial"/>
+          <w:color w:val="FF0000"/>
+          <w:lang w:val="en-US"/>
+        </w:rPr>
+        <w:t>email</w:t>
+      </w:r>
+      <w:r>
+        <w:rPr>
+          <w:rFonts w:ascii="Arial" w:hAnsi="Arial" w:cs="Arial"/>
+          <w:color w:val="FF0000"/>
+        </w:rPr>
+        <w:t>, имя,</w:t>
+      </w:r>
+      <w:r>
+        <w:rPr>
+          <w:rFonts w:ascii="Arial" w:hAnsi="Arial" w:cs="Arial"/>
+          <w:color w:val="FF0000"/>
+        </w:rPr>
+        <w:t xml:space="preserve"> фамилия, пароль и подтверждение пароля.</w:t>
+      </w:r>
+    </w:p>
+    <w:p>
+      <w:pPr>
+        <w:pStyle w:val="a3"/>
+        <w:numPr>
+          <w:ilvl w:val="0"/>
+          <w:numId w:val="2"/>
+        </w:numPr>
+        <w:ind w:left="0" w:firstLine="709"/>
+        <w:jc w:val="both"/>
+        <w:rPr>
+          <w:rFonts w:ascii="Arial" w:hAnsi="Arial" w:cs="Arial"/>
+          <w:color w:val="FF0000"/>
+        </w:rPr>
+      </w:pPr>
+      <w:r>
+        <w:rPr>
+          <w:rFonts w:ascii="Arial" w:hAnsi="Arial" w:cs="Arial"/>
+          <w:color w:val="FF0000"/>
+        </w:rPr>
+        <w:t xml:space="preserve">Пользователь должен получать сообщения на свой </w:t>
+      </w:r>
+      <w:r>
+        <w:rPr>
+          <w:rFonts w:ascii="Arial" w:hAnsi="Arial" w:cs="Arial"/>
+          <w:color w:val="FF0000"/>
+          <w:lang w:val="en-US"/>
+        </w:rPr>
+        <w:t>email</w:t>
+      </w:r>
+      <w:r>
+        <w:rPr>
+          <w:rFonts w:ascii="Arial" w:hAnsi="Arial" w:cs="Arial"/>
+          <w:color w:val="FF0000"/>
+        </w:rPr>
+        <w:t xml:space="preserve"> после регистрации.</w:t>
+      </w:r>
+    </w:p>
+    <w:p>
+      <w:pPr>
+        <w:pStyle w:val="a3"/>
+        <w:numPr>
+          <w:ilvl w:val="0"/>
+          <w:numId w:val="2"/>
+        </w:numPr>
+        <w:ind w:left="0" w:firstLine="709"/>
+        <w:jc w:val="both"/>
+        <w:rPr>
+          <w:rFonts w:ascii="Arial" w:hAnsi="Arial" w:cs="Arial"/>
+        </w:rPr>
+      </w:pPr>
+      <w:r>
+        <w:rPr>
+          <w:rFonts w:ascii="Arial" w:hAnsi="Arial" w:cs="Arial"/>
+        </w:rPr>
+        <w:t>Изменение пароля.</w:t>
+      </w:r>
+    </w:p>
+    <w:p>
+      <w:pPr>
+        <w:pStyle w:val="a3"/>
+        <w:numPr>
+          <w:ilvl w:val="0"/>
+          <w:numId w:val="2"/>
+        </w:numPr>
+        <w:ind w:left="0" w:firstLine="709"/>
+        <w:jc w:val="both"/>
+        <w:rPr>
+          <w:rFonts w:ascii="Arial" w:hAnsi="Arial" w:cs="Arial"/>
+        </w:rPr>
+      </w:pPr>
+      <w:r>
+        <w:rPr>
+          <w:rFonts w:ascii="Arial" w:hAnsi="Arial" w:cs="Arial"/>
+        </w:rPr>
+        <w:t>Восстановление</w:t>
+      </w:r>
+      <w:r>
+        <w:rPr>
+          <w:rFonts w:ascii="Arial" w:hAnsi="Arial" w:cs="Arial"/>
+        </w:rPr>
+        <w:t xml:space="preserve"> пароля и других персональных данных пользователя. </w:t>
+      </w:r>
+    </w:p>
+    <w:p>
+      <w:pPr>
+        <w:pStyle w:val="a3"/>
+        <w:numPr>
+          <w:ilvl w:val="0"/>
+          <w:numId w:val="2"/>
+        </w:numPr>
+        <w:ind w:left="0" w:firstLine="709"/>
+        <w:jc w:val="both"/>
+        <w:rPr>
+          <w:rFonts w:ascii="Arial" w:hAnsi="Arial" w:cs="Arial"/>
+        </w:rPr>
+      </w:pPr>
+      <w:r>
+        <w:rPr>
+          <w:rFonts w:ascii="Arial" w:hAnsi="Arial" w:cs="Arial"/>
+        </w:rPr>
+        <w:t xml:space="preserve">Вход может быть выполнен как с помощью логина и пароля, так и с помощью </w:t>
+      </w:r>
+      <w:r>
+        <w:rPr>
+          <w:rFonts w:ascii="Arial" w:hAnsi="Arial" w:cs="Arial"/>
+          <w:lang w:val="en-US"/>
+        </w:rPr>
+        <w:t>google</w:t>
+      </w:r>
+      <w:r>
+        <w:rPr>
+          <w:rFonts w:ascii="Arial" w:hAnsi="Arial" w:cs="Arial"/>
+        </w:rPr>
+        <w:t xml:space="preserve"> аккаунта или аккаунта на </w:t>
+      </w:r>
+      <w:r>
+        <w:rPr>
+          <w:rFonts w:ascii="Arial" w:hAnsi="Arial" w:cs="Arial"/>
+          <w:lang w:val="en-US"/>
+        </w:rPr>
+        <w:t>vk</w:t>
+      </w:r>
+      <w:r>
+        <w:rPr>
+          <w:rFonts w:ascii="Arial" w:hAnsi="Arial" w:cs="Arial"/>
+        </w:rPr>
+        <w:t>.</w:t>
+      </w:r>
+      <w:r>
+        <w:rPr>
+          <w:rFonts w:ascii="Arial" w:hAnsi="Arial" w:cs="Arial"/>
+          <w:lang w:val="en-US"/>
+        </w:rPr>
+        <w:t>com</w:t>
+      </w:r>
+      <w:r>
+        <w:rPr>
+          <w:rFonts w:ascii="Arial" w:hAnsi="Arial" w:cs="Arial"/>
+        </w:rPr>
+        <w:t xml:space="preserve">. </w:t>
+      </w:r>
+    </w:p>
+    <w:p>
+      <w:pPr>
+        <w:pStyle w:val="a3"/>
+        <w:numPr>
+          <w:ilvl w:val="0"/>
+          <w:numId w:val="2"/>
+        </w:numPr>
+        <w:ind w:left="0" w:firstLine="709"/>
+        <w:jc w:val="both"/>
+        <w:rPr>
+          <w:rFonts w:ascii="Arial" w:hAnsi="Arial" w:cs="Arial"/>
+          <w:color w:val="FF0000"/>
+        </w:rPr>
+      </w:pPr>
+      <w:r>
+        <w:rPr>
+          <w:rFonts w:ascii="Arial" w:hAnsi="Arial" w:cs="Arial"/>
+          <w:color w:val="FF0000"/>
+        </w:rPr>
+        <w:t xml:space="preserve">Пользователь может изменять всю свою информацию, кроме </w:t>
+      </w:r>
+      <w:r>
+        <w:rPr>
+          <w:rFonts w:ascii="Arial" w:hAnsi="Arial" w:cs="Arial"/>
+          <w:color w:val="FF0000"/>
+          <w:lang w:val="en-US"/>
+        </w:rPr>
+        <w:t>email</w:t>
+      </w:r>
+      <w:r>
+        <w:rPr>
+          <w:rFonts w:ascii="Arial" w:hAnsi="Arial" w:cs="Arial"/>
+          <w:color w:val="FF0000"/>
+        </w:rPr>
+        <w:t xml:space="preserve"> адреса. Также может добавить дополнительную информацию:</w:t>
+      </w:r>
+      <w:r>
+        <w:rPr>
+          <w:rFonts w:ascii="Arial" w:hAnsi="Arial" w:cs="Arial"/>
+          <w:color w:val="FF0000"/>
+        </w:rPr>
+        <w:t xml:space="preserve"> дата рождения, пол, </w:t>
+      </w:r>
+      <w:r>
+        <w:rPr>
+          <w:rFonts w:ascii="Arial" w:hAnsi="Arial" w:cs="Arial"/>
+          <w:color w:val="FF0000"/>
+        </w:rPr>
+        <w:t xml:space="preserve">цель знакомства, типаж (семейное положение, рост, вес, образование, национальность, знак зодиака, знание языков, </w:t>
+      </w:r>
+      <w:bookmarkStart w:id="0" w:name="OLE_LINK1"/>
+      <w:bookmarkStart w:id="1" w:name="OLE_LINK2"/>
+      <w:r>
+        <w:rPr>
+          <w:rFonts w:ascii="Arial" w:hAnsi="Arial" w:cs="Arial"/>
+          <w:color w:val="FF0000"/>
+        </w:rPr>
+        <w:t>вредные привычки</w:t>
+      </w:r>
+      <w:bookmarkEnd w:id="0"/>
+      <w:bookmarkEnd w:id="1"/>
+      <w:r>
+        <w:rPr>
+          <w:rFonts w:ascii="Arial" w:hAnsi="Arial" w:cs="Arial"/>
+          <w:color w:val="FF0000"/>
+        </w:rPr>
+        <w:t>, материальное положение),</w:t>
+      </w:r>
+      <w:r>
+        <w:rPr>
+          <w:rFonts w:ascii="Arial" w:hAnsi="Arial" w:cs="Arial"/>
+          <w:color w:val="FF0000"/>
+        </w:rPr>
+        <w:t xml:space="preserve"> интересы и пароль.</w:t>
+      </w:r>
+      <w:r>
+        <w:rPr>
+          <w:rFonts w:ascii="Arial" w:hAnsi="Arial" w:cs="Arial"/>
           <w:strike/>
-        </w:rPr>
-      </w:pPr>
-      <w:r>
-        <w:rPr>
-          <w:rFonts w:ascii="Arial" w:hAnsi="Arial" w:cs="Arial"/>
-          <w:strike/>
-        </w:rPr>
-        <w:t>Многоуровневая архитектура.</w:t>
-      </w:r>
-    </w:p>
-    <w:p>
-      <w:pPr>
-        <w:pStyle w:val="a3"/>
-        <w:numPr>
-          <w:ilvl w:val="0"/>
-          <w:numId w:val="2"/>
-        </w:numPr>
-        <w:ind w:left="0" w:firstLine="709"/>
-        <w:jc w:val="both"/>
-        <w:rPr>
-          <w:rFonts w:ascii="Arial" w:hAnsi="Arial" w:cs="Arial"/>
-        </w:rPr>
-      </w:pPr>
-      <w:r>
-        <w:rPr>
-          <w:rFonts w:ascii="Arial" w:hAnsi="Arial" w:cs="Arial"/>
-          <w:strike/>
-        </w:rPr>
-        <w:t xml:space="preserve">Пользовать при входе на главную страницу сайта может выполнить вход на сайт или зарегистрироваться. Для регистрации пользователь должен заполнить поля: </w:t>
-      </w:r>
-      <w:r>
-        <w:rPr>
-          <w:rFonts w:ascii="Arial" w:hAnsi="Arial" w:cs="Arial"/>
-          <w:strike/>
-          <w:lang w:val="en-US"/>
-        </w:rPr>
-        <w:t>email</w:t>
-      </w:r>
-      <w:r>
-        <w:rPr>
-          <w:rFonts w:ascii="Arial" w:hAnsi="Arial" w:cs="Arial"/>
-          <w:strike/>
-        </w:rPr>
-        <w:t>, имя,</w:t>
-      </w:r>
-      <w:r>
-        <w:rPr>
-          <w:rFonts w:ascii="Arial" w:hAnsi="Arial" w:cs="Arial"/>
-          <w:strike/>
-        </w:rPr>
-        <w:t xml:space="preserve"> фамилия, пароль и подтверждение пароля.</w:t>
-      </w:r>
-    </w:p>
-    <w:p>
-      <w:pPr>
-        <w:pStyle w:val="a3"/>
-        <w:numPr>
-          <w:ilvl w:val="0"/>
-          <w:numId w:val="2"/>
-        </w:numPr>
-        <w:ind w:left="0" w:firstLine="709"/>
-        <w:jc w:val="both"/>
-        <w:rPr>
-          <w:rFonts w:ascii="Arial" w:hAnsi="Arial" w:cs="Arial"/>
-          <w:strike/>
-        </w:rPr>
-      </w:pPr>
-      <w:r>
-        <w:rPr>
-          <w:rFonts w:ascii="Arial" w:hAnsi="Arial" w:cs="Arial"/>
-          <w:strike/>
-        </w:rPr>
-        <w:t xml:space="preserve">Пользователь должен получать сообщения на свой </w:t>
-      </w:r>
-      <w:r>
-        <w:rPr>
-          <w:rFonts w:ascii="Arial" w:hAnsi="Arial" w:cs="Arial"/>
-          <w:strike/>
-          <w:lang w:val="en-US"/>
-        </w:rPr>
-        <w:t>email</w:t>
-      </w:r>
-      <w:r>
-        <w:rPr>
-          <w:rFonts w:ascii="Arial" w:hAnsi="Arial" w:cs="Arial"/>
-          <w:strike/>
-        </w:rPr>
-        <w:t xml:space="preserve"> после регистрации.</w:t>
-      </w:r>
-    </w:p>
-    <w:p>
-      <w:pPr>
-        <w:pStyle w:val="a3"/>
-        <w:numPr>
-          <w:ilvl w:val="0"/>
-          <w:numId w:val="2"/>
-        </w:numPr>
-        <w:ind w:left="0" w:firstLine="709"/>
-        <w:jc w:val="both"/>
-        <w:rPr>
-          <w:rFonts w:ascii="Arial" w:hAnsi="Arial" w:cs="Arial"/>
-        </w:rPr>
-      </w:pPr>
-      <w:bookmarkStart w:id="0" w:name="_GoBack"/>
-      <w:r>
-        <w:rPr>
-          <w:rFonts w:ascii="Arial" w:hAnsi="Arial" w:cs="Arial"/>
-        </w:rPr>
-        <w:t>Изменение пароля.</w:t>
-      </w:r>
-    </w:p>
-    <w:bookmarkEnd w:id="0"/>
-    <w:p>
-      <w:pPr>
-        <w:pStyle w:val="a3"/>
-        <w:numPr>
-          <w:ilvl w:val="0"/>
-          <w:numId w:val="2"/>
-        </w:numPr>
-        <w:ind w:left="0" w:firstLine="709"/>
-        <w:jc w:val="both"/>
-        <w:rPr>
-          <w:rFonts w:ascii="Arial" w:hAnsi="Arial" w:cs="Arial"/>
-        </w:rPr>
-      </w:pPr>
-      <w:r>
-        <w:rPr>
-          <w:rFonts w:ascii="Arial" w:hAnsi="Arial" w:cs="Arial"/>
-        </w:rPr>
-        <w:t>Восстановление</w:t>
-      </w:r>
-      <w:r>
-        <w:rPr>
-          <w:rFonts w:ascii="Arial" w:hAnsi="Arial" w:cs="Arial"/>
-        </w:rPr>
-        <w:t xml:space="preserve"> пароля и других персональных данных пользователя. </w:t>
-      </w:r>
-    </w:p>
-    <w:p>
-      <w:pPr>
-        <w:pStyle w:val="a3"/>
-        <w:numPr>
-          <w:ilvl w:val="0"/>
-          <w:numId w:val="2"/>
-        </w:numPr>
-        <w:ind w:left="0" w:firstLine="709"/>
-        <w:jc w:val="both"/>
-        <w:rPr>
-          <w:rFonts w:ascii="Arial" w:hAnsi="Arial" w:cs="Arial"/>
-        </w:rPr>
-      </w:pPr>
-      <w:r>
-        <w:rPr>
-          <w:rFonts w:ascii="Arial" w:hAnsi="Arial" w:cs="Arial"/>
-        </w:rPr>
-        <w:t xml:space="preserve">Вход может быть выполнен как с помощью логина и пароля, так и с помощью </w:t>
-      </w:r>
-      <w:r>
-        <w:rPr>
-          <w:rFonts w:ascii="Arial" w:hAnsi="Arial" w:cs="Arial"/>
-          <w:lang w:val="en-US"/>
-        </w:rPr>
-        <w:t>google</w:t>
-      </w:r>
-      <w:r>
-        <w:rPr>
-          <w:rFonts w:ascii="Arial" w:hAnsi="Arial" w:cs="Arial"/>
-        </w:rPr>
-        <w:t xml:space="preserve"> аккаунта или аккаунта на </w:t>
-      </w:r>
-      <w:r>
-        <w:rPr>
-          <w:rFonts w:ascii="Arial" w:hAnsi="Arial" w:cs="Arial"/>
-          <w:lang w:val="en-US"/>
-        </w:rPr>
-        <w:t>vk</w:t>
+          <w:color w:val="FF0000"/>
+        </w:rPr>
+        <w:t xml:space="preserve"> </w:t>
+      </w:r>
+    </w:p>
+    <w:p>
+      <w:pPr>
+        <w:pStyle w:val="a3"/>
+        <w:numPr>
+          <w:ilvl w:val="0"/>
+          <w:numId w:val="2"/>
+        </w:numPr>
+        <w:ind w:left="0" w:firstLine="709"/>
+        <w:jc w:val="both"/>
+        <w:rPr>
+          <w:rFonts w:ascii="Arial" w:hAnsi="Arial" w:cs="Arial"/>
+          <w:color w:val="FF0000"/>
+        </w:rPr>
+      </w:pPr>
+      <w:r>
+        <w:rPr>
+          <w:rFonts w:ascii="Arial" w:hAnsi="Arial" w:cs="Arial"/>
+          <w:color w:val="FF0000"/>
+        </w:rPr>
+        <w:t xml:space="preserve">После регистрации пользователь может добавить фото для профиля, а </w:t>
+      </w:r>
+      <w:r>
+        <w:rPr>
+          <w:rFonts w:ascii="Arial" w:hAnsi="Arial" w:cs="Arial"/>
+          <w:color w:val="FF0000"/>
+        </w:rPr>
+        <w:t>также</w:t>
+      </w:r>
+      <w:r>
+        <w:rPr>
+          <w:rFonts w:ascii="Arial" w:hAnsi="Arial" w:cs="Arial"/>
+          <w:color w:val="FF0000"/>
+        </w:rPr>
+        <w:t xml:space="preserve"> создавать свои альбомы с фотографиями. </w:t>
+      </w:r>
+    </w:p>
+    <w:p>
+      <w:pPr>
+        <w:pStyle w:val="a3"/>
+        <w:numPr>
+          <w:ilvl w:val="0"/>
+          <w:numId w:val="2"/>
+        </w:numPr>
+        <w:ind w:left="0" w:firstLine="709"/>
+        <w:jc w:val="both"/>
+        <w:rPr>
+          <w:rFonts w:ascii="Arial" w:hAnsi="Arial" w:cs="Arial"/>
+          <w:color w:val="FF0000"/>
+        </w:rPr>
+      </w:pPr>
+      <w:r>
+        <w:rPr>
+          <w:rFonts w:ascii="Arial" w:hAnsi="Arial" w:cs="Arial"/>
+          <w:color w:val="FF0000"/>
+        </w:rPr>
+        <w:t>Размер загружаемых фотографий в профиль не должен превышать 5 Мб.</w:t>
+      </w:r>
+      <w:r>
+        <w:rPr>
+          <w:rFonts w:ascii="Arial" w:hAnsi="Arial" w:cs="Arial"/>
+          <w:color w:val="FF0000"/>
+        </w:rPr>
+        <w:t xml:space="preserve"> </w:t>
+      </w:r>
+    </w:p>
+    <w:p>
+      <w:pPr>
+        <w:pStyle w:val="a3"/>
+        <w:numPr>
+          <w:ilvl w:val="0"/>
+          <w:numId w:val="2"/>
+        </w:numPr>
+        <w:ind w:left="0" w:firstLine="709"/>
+        <w:jc w:val="both"/>
+        <w:rPr>
+          <w:rFonts w:ascii="Arial" w:hAnsi="Arial" w:cs="Arial"/>
+          <w:color w:val="FF0000"/>
+        </w:rPr>
+      </w:pPr>
+      <w:r>
+        <w:rPr>
+          <w:rFonts w:ascii="Arial" w:hAnsi="Arial" w:cs="Arial"/>
+          <w:color w:val="FF0000"/>
+        </w:rPr>
+        <w:t xml:space="preserve">Пользователь может скрыть свой профиль из результатов поиска установив в настройках профиля режим анонимности. </w:t>
+      </w:r>
+    </w:p>
+    <w:p>
+      <w:pPr>
+        <w:pStyle w:val="a3"/>
+        <w:numPr>
+          <w:ilvl w:val="0"/>
+          <w:numId w:val="2"/>
+        </w:numPr>
+        <w:ind w:left="0" w:firstLine="709"/>
+        <w:jc w:val="both"/>
+        <w:rPr>
+          <w:rFonts w:ascii="Arial" w:hAnsi="Arial" w:cs="Arial"/>
+        </w:rPr>
+      </w:pPr>
+      <w:r>
+        <w:rPr>
+          <w:rFonts w:ascii="Arial" w:hAnsi="Arial" w:cs="Arial"/>
+        </w:rPr>
+        <w:t>Пользователь может искать собеседников по таким критериям как возраст, пол, семейное положение</w:t>
+      </w:r>
+      <w:r>
+        <w:rPr>
+          <w:rFonts w:ascii="Arial" w:hAnsi="Arial" w:cs="Arial"/>
+        </w:rPr>
+        <w:t>, цель знакомства, типаж</w:t>
+      </w:r>
+      <w:r>
+        <w:rPr>
+          <w:rFonts w:ascii="Arial" w:hAnsi="Arial" w:cs="Arial"/>
+        </w:rPr>
+        <w:t xml:space="preserve"> и статус </w:t>
+      </w:r>
+      <w:r>
+        <w:rPr>
+          <w:rFonts w:ascii="Arial" w:hAnsi="Arial" w:cs="Arial"/>
+          <w:lang w:val="en-US"/>
+        </w:rPr>
+        <w:t>online</w:t>
+      </w:r>
+      <w:r>
+        <w:rPr>
+          <w:rFonts w:ascii="Arial" w:hAnsi="Arial" w:cs="Arial"/>
+        </w:rPr>
+        <w:t>/offline</w:t>
       </w:r>
       <w:r>
         <w:rPr>
@@ -269,463 +503,335 @@
         </w:rPr>
         <w:t>.</w:t>
       </w:r>
-      <w:r>
-        <w:rPr>
-          <w:rFonts w:ascii="Arial" w:hAnsi="Arial" w:cs="Arial"/>
-          <w:lang w:val="en-US"/>
-        </w:rPr>
-        <w:t>com</w:t>
-      </w:r>
-      <w:r>
-        <w:rPr>
-          <w:rFonts w:ascii="Arial" w:hAnsi="Arial" w:cs="Arial"/>
-        </w:rPr>
-        <w:t xml:space="preserve">. </w:t>
-      </w:r>
-    </w:p>
-    <w:p>
-      <w:pPr>
-        <w:pStyle w:val="a3"/>
-        <w:numPr>
-          <w:ilvl w:val="0"/>
-          <w:numId w:val="2"/>
-        </w:numPr>
-        <w:ind w:left="0" w:firstLine="709"/>
-        <w:jc w:val="both"/>
-        <w:rPr>
-          <w:rFonts w:ascii="Arial" w:hAnsi="Arial" w:cs="Arial"/>
-        </w:rPr>
-      </w:pPr>
-      <w:r>
-        <w:rPr>
-          <w:rFonts w:ascii="Arial" w:hAnsi="Arial" w:cs="Arial"/>
-        </w:rPr>
-        <w:t xml:space="preserve">Пользователь может изменять всю свою информацию, кроме </w:t>
-      </w:r>
-      <w:r>
-        <w:rPr>
-          <w:rFonts w:ascii="Arial" w:hAnsi="Arial" w:cs="Arial"/>
-          <w:lang w:val="en-US"/>
-        </w:rPr>
-        <w:t>email</w:t>
-      </w:r>
-      <w:r>
-        <w:rPr>
-          <w:rFonts w:ascii="Arial" w:hAnsi="Arial" w:cs="Arial"/>
-        </w:rPr>
-        <w:t xml:space="preserve"> адреса. Также </w:t>
-      </w:r>
-      <w:r>
-        <w:rPr>
-          <w:rFonts w:ascii="Arial" w:hAnsi="Arial" w:cs="Arial"/>
-        </w:rPr>
-        <w:t xml:space="preserve">может </w:t>
-      </w:r>
-      <w:r>
-        <w:rPr>
-          <w:rFonts w:ascii="Arial" w:hAnsi="Arial" w:cs="Arial"/>
-        </w:rPr>
-        <w:t>добавить</w:t>
-      </w:r>
-      <w:r>
-        <w:rPr>
-          <w:rFonts w:ascii="Arial" w:hAnsi="Arial" w:cs="Arial"/>
-        </w:rPr>
-        <w:t xml:space="preserve"> дополнительную информацию</w:t>
-      </w:r>
-      <w:r>
-        <w:rPr>
-          <w:rFonts w:ascii="Arial" w:hAnsi="Arial" w:cs="Arial"/>
-        </w:rPr>
-        <w:t>:</w:t>
-      </w:r>
-      <w:r>
-        <w:rPr>
-          <w:rFonts w:ascii="Arial" w:hAnsi="Arial" w:cs="Arial"/>
-        </w:rPr>
-        <w:t xml:space="preserve"> дата рождения, пол, </w:t>
-      </w:r>
-      <w:r>
-        <w:rPr>
-          <w:rFonts w:ascii="Arial" w:hAnsi="Arial" w:cs="Arial"/>
-        </w:rPr>
-        <w:t xml:space="preserve">цель знакомства, типаж (семейное положение, рост, вес, образование, национальность, знак зодиака, знание языков, </w:t>
-      </w:r>
-      <w:bookmarkStart w:id="1" w:name="OLE_LINK1"/>
-      <w:bookmarkStart w:id="2" w:name="OLE_LINK2"/>
-      <w:r>
-        <w:rPr>
-          <w:rFonts w:ascii="Arial" w:hAnsi="Arial" w:cs="Arial"/>
-        </w:rPr>
-        <w:t>вредные привычки</w:t>
-      </w:r>
-      <w:bookmarkEnd w:id="1"/>
+    </w:p>
+    <w:p>
+      <w:pPr>
+        <w:pStyle w:val="a3"/>
+        <w:numPr>
+          <w:ilvl w:val="0"/>
+          <w:numId w:val="2"/>
+        </w:numPr>
+        <w:ind w:left="0" w:firstLine="709"/>
+        <w:jc w:val="both"/>
+        <w:rPr>
+          <w:rFonts w:ascii="Arial" w:hAnsi="Arial" w:cs="Arial"/>
+        </w:rPr>
+      </w:pPr>
+      <w:r>
+        <w:rPr>
+          <w:rFonts w:ascii="Arial" w:hAnsi="Arial" w:cs="Arial"/>
+        </w:rPr>
+        <w:t>Д</w:t>
+      </w:r>
+      <w:r>
+        <w:rPr>
+          <w:rFonts w:ascii="Arial" w:hAnsi="Arial" w:cs="Arial"/>
+        </w:rPr>
+        <w:t xml:space="preserve">елать запрос на добавление </w:t>
+      </w:r>
+      <w:r>
+        <w:rPr>
+          <w:rFonts w:ascii="Arial" w:hAnsi="Arial" w:cs="Arial"/>
+        </w:rPr>
+        <w:t>пользователей</w:t>
+      </w:r>
+      <w:r>
+        <w:rPr>
+          <w:rFonts w:ascii="Arial" w:hAnsi="Arial" w:cs="Arial"/>
+        </w:rPr>
+        <w:t xml:space="preserve"> в друзья. </w:t>
+      </w:r>
+    </w:p>
+    <w:p>
+      <w:pPr>
+        <w:pStyle w:val="a3"/>
+        <w:numPr>
+          <w:ilvl w:val="0"/>
+          <w:numId w:val="2"/>
+        </w:numPr>
+        <w:ind w:left="0" w:firstLine="709"/>
+        <w:jc w:val="both"/>
+        <w:rPr>
+          <w:rFonts w:ascii="Arial" w:hAnsi="Arial" w:cs="Arial"/>
+        </w:rPr>
+      </w:pPr>
+      <w:r>
+        <w:rPr>
+          <w:rFonts w:ascii="Arial" w:hAnsi="Arial" w:cs="Arial"/>
+        </w:rPr>
+        <w:t>Пользователь может удалять друзей из его списка друзей</w:t>
+      </w:r>
+      <w:r>
+        <w:rPr>
+          <w:rFonts w:ascii="Arial" w:hAnsi="Arial" w:cs="Arial"/>
+        </w:rPr>
+        <w:t>.</w:t>
+      </w:r>
+    </w:p>
+    <w:p>
+      <w:pPr>
+        <w:pStyle w:val="a3"/>
+        <w:numPr>
+          <w:ilvl w:val="0"/>
+          <w:numId w:val="2"/>
+        </w:numPr>
+        <w:ind w:left="0" w:firstLine="709"/>
+        <w:jc w:val="both"/>
+        <w:rPr>
+          <w:rFonts w:ascii="Arial" w:hAnsi="Arial" w:cs="Arial"/>
+          <w:color w:val="FF0000"/>
+        </w:rPr>
+      </w:pPr>
+      <w:r>
+        <w:rPr>
+          <w:rFonts w:ascii="Arial" w:hAnsi="Arial" w:cs="Arial"/>
+          <w:color w:val="FF0000"/>
+        </w:rPr>
+        <w:t>Д</w:t>
+      </w:r>
+      <w:r>
+        <w:rPr>
+          <w:rFonts w:ascii="Arial" w:hAnsi="Arial" w:cs="Arial"/>
+          <w:color w:val="FF0000"/>
+        </w:rPr>
+        <w:t>обавлять другие профиля пользователей в черный список</w:t>
+      </w:r>
+      <w:r>
+        <w:rPr>
+          <w:rFonts w:ascii="Arial" w:hAnsi="Arial" w:cs="Arial"/>
+          <w:color w:val="FF0000"/>
+        </w:rPr>
+        <w:t>.</w:t>
+      </w:r>
+    </w:p>
+    <w:p>
+      <w:pPr>
+        <w:pStyle w:val="a3"/>
+        <w:numPr>
+          <w:ilvl w:val="0"/>
+          <w:numId w:val="2"/>
+        </w:numPr>
+        <w:ind w:left="0" w:firstLine="709"/>
+        <w:jc w:val="both"/>
+        <w:rPr>
+          <w:rFonts w:ascii="Arial" w:hAnsi="Arial" w:cs="Arial"/>
+        </w:rPr>
+      </w:pPr>
+      <w:r>
+        <w:rPr>
+          <w:rFonts w:ascii="Arial" w:hAnsi="Arial" w:cs="Arial"/>
+        </w:rPr>
+        <w:t>У</w:t>
+      </w:r>
+      <w:r>
+        <w:rPr>
+          <w:rFonts w:ascii="Arial" w:hAnsi="Arial" w:cs="Arial"/>
+        </w:rPr>
+        <w:t xml:space="preserve">далять свои переписки. </w:t>
+      </w:r>
+    </w:p>
+    <w:p>
+      <w:pPr>
+        <w:pStyle w:val="a3"/>
+        <w:numPr>
+          <w:ilvl w:val="0"/>
+          <w:numId w:val="2"/>
+        </w:numPr>
+        <w:ind w:left="0" w:firstLine="709"/>
+        <w:jc w:val="both"/>
+        <w:rPr>
+          <w:rFonts w:ascii="Arial" w:hAnsi="Arial" w:cs="Arial"/>
+        </w:rPr>
+      </w:pPr>
+      <w:r>
+        <w:rPr>
+          <w:rFonts w:ascii="Arial" w:hAnsi="Arial" w:cs="Arial"/>
+        </w:rPr>
+        <w:t xml:space="preserve">В результатах поиска должна выводится следующая информация: имя, возраст, фото, статус </w:t>
+      </w:r>
+      <w:r>
+        <w:rPr>
+          <w:rFonts w:ascii="Arial" w:hAnsi="Arial" w:cs="Arial"/>
+          <w:lang w:val="en-US"/>
+        </w:rPr>
+        <w:t>online</w:t>
+      </w:r>
+      <w:r>
+        <w:rPr>
+          <w:rFonts w:ascii="Arial" w:hAnsi="Arial" w:cs="Arial"/>
+        </w:rPr>
+        <w:t xml:space="preserve"> или offline. </w:t>
+      </w:r>
+    </w:p>
+    <w:p>
+      <w:pPr>
+        <w:pStyle w:val="a3"/>
+        <w:numPr>
+          <w:ilvl w:val="0"/>
+          <w:numId w:val="2"/>
+        </w:numPr>
+        <w:ind w:left="0" w:firstLine="709"/>
+        <w:jc w:val="both"/>
+        <w:rPr>
+          <w:rFonts w:ascii="Arial" w:hAnsi="Arial" w:cs="Arial"/>
+        </w:rPr>
+      </w:pPr>
+      <w:r>
+        <w:rPr>
+          <w:rFonts w:ascii="Arial" w:hAnsi="Arial" w:cs="Arial"/>
+        </w:rPr>
+        <w:t xml:space="preserve">В сообщениях должна быть предусмотрена возможность отправки смайликов (не большой набор от 10 смайликов и более) и изображений формата </w:t>
+      </w:r>
+      <w:r>
+        <w:rPr>
+          <w:rFonts w:ascii="Arial" w:hAnsi="Arial" w:cs="Arial"/>
+          <w:lang w:val="en-US"/>
+        </w:rPr>
+        <w:t>jpeg</w:t>
+      </w:r>
+      <w:r>
+        <w:rPr>
+          <w:rFonts w:ascii="Arial" w:hAnsi="Arial" w:cs="Arial"/>
+        </w:rPr>
+        <w:t xml:space="preserve"> и </w:t>
+      </w:r>
+      <w:r>
+        <w:rPr>
+          <w:rFonts w:ascii="Arial" w:hAnsi="Arial" w:cs="Arial"/>
+          <w:lang w:val="en-US"/>
+        </w:rPr>
+        <w:t>jpg</w:t>
+      </w:r>
+      <w:r>
+        <w:rPr>
+          <w:rFonts w:ascii="Arial" w:hAnsi="Arial" w:cs="Arial"/>
+        </w:rPr>
+        <w:t xml:space="preserve"> размером до 2 Мб. </w:t>
+      </w:r>
+    </w:p>
+    <w:p>
+      <w:pPr>
+        <w:pStyle w:val="a3"/>
+        <w:numPr>
+          <w:ilvl w:val="0"/>
+          <w:numId w:val="2"/>
+        </w:numPr>
+        <w:ind w:left="0" w:firstLine="709"/>
+        <w:jc w:val="both"/>
+        <w:rPr>
+          <w:rFonts w:ascii="Arial" w:hAnsi="Arial" w:cs="Arial"/>
+        </w:rPr>
+      </w:pPr>
+      <w:r>
+        <w:rPr>
+          <w:rFonts w:ascii="Arial" w:hAnsi="Arial" w:cs="Arial"/>
+        </w:rPr>
+        <w:t xml:space="preserve">Сообщения переписок между пользователями должны сохраняться. </w:t>
+      </w:r>
+    </w:p>
+    <w:p>
+      <w:pPr>
+        <w:pStyle w:val="a3"/>
+        <w:numPr>
+          <w:ilvl w:val="0"/>
+          <w:numId w:val="2"/>
+        </w:numPr>
+        <w:ind w:left="0" w:firstLine="709"/>
+        <w:jc w:val="both"/>
+        <w:rPr>
+          <w:rFonts w:ascii="Arial" w:hAnsi="Arial" w:cs="Arial"/>
+        </w:rPr>
+      </w:pPr>
+      <w:r>
+        <w:rPr>
+          <w:rFonts w:ascii="Arial" w:hAnsi="Arial" w:cs="Arial"/>
+        </w:rPr>
+        <w:t>Так же на стран</w:t>
+      </w:r>
+      <w:r>
+        <w:rPr>
+          <w:rFonts w:ascii="Arial" w:hAnsi="Arial" w:cs="Arial"/>
+        </w:rPr>
+        <w:t>и</w:t>
+      </w:r>
+      <w:r>
+        <w:rPr>
+          <w:rFonts w:ascii="Arial" w:hAnsi="Arial" w:cs="Arial"/>
+        </w:rPr>
+        <w:t xml:space="preserve">це пользователя должно выводиться количество просмотров профиля за месяц и </w:t>
+      </w:r>
+      <w:r>
+        <w:rPr>
+          <w:rFonts w:ascii="Arial" w:hAnsi="Arial" w:cs="Arial"/>
+          <w:lang w:val="en-US"/>
+        </w:rPr>
+        <w:t>Reply</w:t>
+      </w:r>
+      <w:r>
+        <w:rPr>
+          <w:rFonts w:ascii="Arial" w:hAnsi="Arial" w:cs="Arial"/>
+        </w:rPr>
+        <w:t xml:space="preserve"> </w:t>
+      </w:r>
+      <w:r>
+        <w:rPr>
+          <w:rFonts w:ascii="Arial" w:hAnsi="Arial" w:cs="Arial"/>
+          <w:lang w:val="en-US"/>
+        </w:rPr>
+        <w:t>rate</w:t>
+      </w:r>
+      <w:r>
+        <w:rPr>
+          <w:rFonts w:ascii="Arial" w:hAnsi="Arial" w:cs="Arial"/>
+        </w:rPr>
+        <w:t xml:space="preserve"> (Reply rate показывает соотношение количества входящих сообщений и ответов на них). </w:t>
+      </w:r>
+    </w:p>
+    <w:p>
+      <w:pPr>
+        <w:jc w:val="both"/>
+        <w:rPr>
+          <w:rFonts w:ascii="Arial" w:hAnsi="Arial" w:cs="Arial"/>
+          <w:lang w:val="en-US"/>
+        </w:rPr>
+      </w:pPr>
+      <w:r>
+        <w:rPr>
+          <w:rFonts w:ascii="Arial" w:hAnsi="Arial" w:cs="Arial"/>
+          <w:b/>
+        </w:rPr>
+        <w:t>Технологии</w:t>
+      </w:r>
+      <w:r>
+        <w:rPr>
+          <w:rFonts w:ascii="Arial" w:hAnsi="Arial" w:cs="Arial"/>
+          <w:b/>
+          <w:lang w:val="en-US"/>
+        </w:rPr>
+        <w:t xml:space="preserve">: </w:t>
+      </w:r>
+      <w:r>
+        <w:rPr>
+          <w:rFonts w:ascii="Arial" w:hAnsi="Arial" w:cs="Arial"/>
+          <w:color w:val="FF0000"/>
+          <w:lang w:val="en-US"/>
+        </w:rPr>
+        <w:t>ASP.NET Core (MVC, Web API), A</w:t>
+      </w:r>
+      <w:bookmarkStart w:id="2" w:name="_GoBack"/>
       <w:bookmarkEnd w:id="2"/>
       <w:r>
         <w:rPr>
           <w:rFonts w:ascii="Arial" w:hAnsi="Arial" w:cs="Arial"/>
-        </w:rPr>
-        <w:t>, материальное положение),</w:t>
-      </w:r>
-      <w:r>
-        <w:rPr>
-          <w:rFonts w:ascii="Arial" w:hAnsi="Arial" w:cs="Arial"/>
-        </w:rPr>
-        <w:t xml:space="preserve"> интересы и пароль.</w:t>
-      </w:r>
-      <w:r>
-        <w:rPr>
-          <w:rFonts w:ascii="Arial" w:hAnsi="Arial" w:cs="Arial"/>
-          <w:strike/>
-        </w:rPr>
-        <w:t xml:space="preserve"> </w:t>
-      </w:r>
-    </w:p>
-    <w:p>
-      <w:pPr>
-        <w:pStyle w:val="a3"/>
-        <w:numPr>
-          <w:ilvl w:val="0"/>
-          <w:numId w:val="2"/>
-        </w:numPr>
-        <w:ind w:left="0" w:firstLine="709"/>
-        <w:jc w:val="both"/>
-        <w:rPr>
-          <w:rFonts w:ascii="Arial" w:hAnsi="Arial" w:cs="Arial"/>
-        </w:rPr>
-      </w:pPr>
-      <w:r>
-        <w:rPr>
-          <w:rFonts w:ascii="Arial" w:hAnsi="Arial" w:cs="Arial"/>
-        </w:rPr>
-        <w:t xml:space="preserve">После регистрации пользователь может добавить фото для профиля, а </w:t>
-      </w:r>
-      <w:r>
-        <w:rPr>
-          <w:rFonts w:ascii="Arial" w:hAnsi="Arial" w:cs="Arial"/>
-        </w:rPr>
-        <w:t>также</w:t>
-      </w:r>
-      <w:r>
-        <w:rPr>
-          <w:rFonts w:ascii="Arial" w:hAnsi="Arial" w:cs="Arial"/>
-        </w:rPr>
-        <w:t xml:space="preserve"> создавать свои альбомы с фотографиями. </w:t>
-      </w:r>
-    </w:p>
-    <w:p>
-      <w:pPr>
-        <w:pStyle w:val="a3"/>
-        <w:numPr>
-          <w:ilvl w:val="0"/>
-          <w:numId w:val="2"/>
-        </w:numPr>
-        <w:ind w:left="0" w:firstLine="709"/>
-        <w:jc w:val="both"/>
-        <w:rPr>
-          <w:rFonts w:ascii="Arial" w:hAnsi="Arial" w:cs="Arial"/>
-        </w:rPr>
-      </w:pPr>
-      <w:r>
-        <w:rPr>
-          <w:rFonts w:ascii="Arial" w:hAnsi="Arial" w:cs="Arial"/>
-        </w:rPr>
-        <w:t>Размер загружаемых фотографий в профиль не должен превышать 5 Мб.</w:t>
-      </w:r>
-      <w:r>
-        <w:rPr>
-          <w:rFonts w:ascii="Arial" w:hAnsi="Arial" w:cs="Arial"/>
-        </w:rPr>
-        <w:t xml:space="preserve"> </w:t>
-      </w:r>
-    </w:p>
-    <w:p>
-      <w:pPr>
-        <w:pStyle w:val="a3"/>
-        <w:numPr>
-          <w:ilvl w:val="0"/>
-          <w:numId w:val="2"/>
-        </w:numPr>
-        <w:ind w:left="0" w:firstLine="709"/>
-        <w:jc w:val="both"/>
-        <w:rPr>
-          <w:rFonts w:ascii="Arial" w:hAnsi="Arial" w:cs="Arial"/>
-        </w:rPr>
-      </w:pPr>
-      <w:r>
-        <w:rPr>
-          <w:rFonts w:ascii="Arial" w:hAnsi="Arial" w:cs="Arial"/>
-        </w:rPr>
-        <w:t xml:space="preserve">Пользователь может скрыть свой профиль из результатов поиска установив в настройках профиля режим анонимности. </w:t>
-      </w:r>
-    </w:p>
-    <w:p>
-      <w:pPr>
-        <w:pStyle w:val="a3"/>
-        <w:numPr>
-          <w:ilvl w:val="0"/>
-          <w:numId w:val="2"/>
-        </w:numPr>
-        <w:ind w:left="0" w:firstLine="709"/>
-        <w:jc w:val="both"/>
-        <w:rPr>
-          <w:rFonts w:ascii="Arial" w:hAnsi="Arial" w:cs="Arial"/>
-        </w:rPr>
-      </w:pPr>
-      <w:r>
-        <w:rPr>
-          <w:rFonts w:ascii="Arial" w:hAnsi="Arial" w:cs="Arial"/>
-        </w:rPr>
-        <w:t>Пользователь может искать собеседников по таким критериям как возраст, пол, семейное положение</w:t>
-      </w:r>
-      <w:r>
-        <w:rPr>
-          <w:rFonts w:ascii="Arial" w:hAnsi="Arial" w:cs="Arial"/>
-        </w:rPr>
-        <w:t>, цель знакомства, типаж</w:t>
-      </w:r>
-      <w:r>
-        <w:rPr>
-          <w:rFonts w:ascii="Arial" w:hAnsi="Arial" w:cs="Arial"/>
-        </w:rPr>
-        <w:t xml:space="preserve"> и статус </w:t>
-      </w:r>
-      <w:r>
-        <w:rPr>
-          <w:rFonts w:ascii="Arial" w:hAnsi="Arial" w:cs="Arial"/>
-          <w:lang w:val="en-US"/>
-        </w:rPr>
-        <w:t>online</w:t>
-      </w:r>
-      <w:r>
-        <w:rPr>
-          <w:rFonts w:ascii="Arial" w:hAnsi="Arial" w:cs="Arial"/>
-        </w:rPr>
-        <w:t xml:space="preserve">/offline и делать запрос на добавление их в друзья. </w:t>
-      </w:r>
-    </w:p>
-    <w:p>
-      <w:pPr>
-        <w:pStyle w:val="a3"/>
-        <w:numPr>
-          <w:ilvl w:val="0"/>
-          <w:numId w:val="2"/>
-        </w:numPr>
-        <w:ind w:left="0" w:firstLine="709"/>
-        <w:jc w:val="both"/>
-        <w:rPr>
-          <w:rFonts w:ascii="Arial" w:hAnsi="Arial" w:cs="Arial"/>
-        </w:rPr>
-      </w:pPr>
-      <w:r>
-        <w:rPr>
-          <w:rFonts w:ascii="Arial" w:hAnsi="Arial" w:cs="Arial"/>
-        </w:rPr>
-        <w:t>Пользователь может удалять друзей из его списка друзей</w:t>
-      </w:r>
-      <w:r>
-        <w:rPr>
-          <w:rFonts w:ascii="Arial" w:hAnsi="Arial" w:cs="Arial"/>
-        </w:rPr>
-        <w:t>, добавлять другие профиля пользователей в черный список</w:t>
-      </w:r>
-      <w:r>
-        <w:rPr>
-          <w:rFonts w:ascii="Arial" w:hAnsi="Arial" w:cs="Arial"/>
-        </w:rPr>
-        <w:t xml:space="preserve"> и удалять свои переписки. </w:t>
-      </w:r>
-    </w:p>
-    <w:p>
-      <w:pPr>
-        <w:pStyle w:val="a3"/>
-        <w:numPr>
-          <w:ilvl w:val="0"/>
-          <w:numId w:val="2"/>
-        </w:numPr>
-        <w:ind w:left="0" w:firstLine="709"/>
-        <w:jc w:val="both"/>
-        <w:rPr>
-          <w:rFonts w:ascii="Arial" w:hAnsi="Arial" w:cs="Arial"/>
-        </w:rPr>
-      </w:pPr>
-      <w:r>
-        <w:rPr>
-          <w:rFonts w:ascii="Arial" w:hAnsi="Arial" w:cs="Arial"/>
-        </w:rPr>
-        <w:t xml:space="preserve">В результатах поиска должна выводится следующая информация: имя, возраст, фото, статус </w:t>
-      </w:r>
-      <w:r>
-        <w:rPr>
-          <w:rFonts w:ascii="Arial" w:hAnsi="Arial" w:cs="Arial"/>
-          <w:lang w:val="en-US"/>
-        </w:rPr>
-        <w:t>online</w:t>
-      </w:r>
-      <w:r>
-        <w:rPr>
-          <w:rFonts w:ascii="Arial" w:hAnsi="Arial" w:cs="Arial"/>
-        </w:rPr>
-        <w:t xml:space="preserve"> или offline. </w:t>
-      </w:r>
-    </w:p>
-    <w:p>
-      <w:pPr>
-        <w:pStyle w:val="a3"/>
-        <w:numPr>
-          <w:ilvl w:val="0"/>
-          <w:numId w:val="2"/>
-        </w:numPr>
-        <w:ind w:left="0" w:firstLine="709"/>
-        <w:jc w:val="both"/>
-        <w:rPr>
-          <w:rFonts w:ascii="Arial" w:hAnsi="Arial" w:cs="Arial"/>
-        </w:rPr>
-      </w:pPr>
-      <w:r>
-        <w:rPr>
-          <w:rFonts w:ascii="Arial" w:hAnsi="Arial" w:cs="Arial"/>
-        </w:rPr>
-        <w:t xml:space="preserve">В сообщениях должна быть предусмотрена возможность отправки смайликов (не большой набор от 10 смайликов и более) и изображений формата </w:t>
-      </w:r>
-      <w:r>
-        <w:rPr>
-          <w:rFonts w:ascii="Arial" w:hAnsi="Arial" w:cs="Arial"/>
-          <w:lang w:val="en-US"/>
-        </w:rPr>
-        <w:t>jpeg</w:t>
-      </w:r>
-      <w:r>
-        <w:rPr>
-          <w:rFonts w:ascii="Arial" w:hAnsi="Arial" w:cs="Arial"/>
-        </w:rPr>
-        <w:t xml:space="preserve"> и </w:t>
-      </w:r>
-      <w:r>
-        <w:rPr>
-          <w:rFonts w:ascii="Arial" w:hAnsi="Arial" w:cs="Arial"/>
-          <w:lang w:val="en-US"/>
-        </w:rPr>
-        <w:t>jpg</w:t>
-      </w:r>
-      <w:r>
-        <w:rPr>
-          <w:rFonts w:ascii="Arial" w:hAnsi="Arial" w:cs="Arial"/>
-        </w:rPr>
-        <w:t xml:space="preserve"> размером до 2 Мб. </w:t>
-      </w:r>
-    </w:p>
-    <w:p>
-      <w:pPr>
-        <w:pStyle w:val="a3"/>
-        <w:numPr>
-          <w:ilvl w:val="0"/>
-          <w:numId w:val="2"/>
-        </w:numPr>
-        <w:ind w:left="0" w:firstLine="709"/>
-        <w:jc w:val="both"/>
-        <w:rPr>
-          <w:rFonts w:ascii="Arial" w:hAnsi="Arial" w:cs="Arial"/>
-        </w:rPr>
-      </w:pPr>
-      <w:r>
-        <w:rPr>
-          <w:rFonts w:ascii="Arial" w:hAnsi="Arial" w:cs="Arial"/>
-        </w:rPr>
-        <w:t xml:space="preserve">Сообщения переписок между пользователями должны сохраняться. </w:t>
-      </w:r>
-    </w:p>
-    <w:p>
-      <w:pPr>
-        <w:pStyle w:val="a3"/>
-        <w:numPr>
-          <w:ilvl w:val="0"/>
-          <w:numId w:val="2"/>
-        </w:numPr>
-        <w:ind w:left="0" w:firstLine="709"/>
-        <w:jc w:val="both"/>
-        <w:rPr>
-          <w:rFonts w:ascii="Arial" w:hAnsi="Arial" w:cs="Arial"/>
-        </w:rPr>
-      </w:pPr>
-      <w:r>
-        <w:rPr>
-          <w:rFonts w:ascii="Arial" w:hAnsi="Arial" w:cs="Arial"/>
-        </w:rPr>
-        <w:t>Так же на стран</w:t>
-      </w:r>
-      <w:r>
-        <w:rPr>
-          <w:rFonts w:ascii="Arial" w:hAnsi="Arial" w:cs="Arial"/>
-        </w:rPr>
-        <w:t>и</w:t>
-      </w:r>
-      <w:r>
-        <w:rPr>
-          <w:rFonts w:ascii="Arial" w:hAnsi="Arial" w:cs="Arial"/>
-        </w:rPr>
-        <w:t xml:space="preserve">це пользователя должно выводиться количество просмотров профиля за месяц и </w:t>
-      </w:r>
-      <w:r>
-        <w:rPr>
-          <w:rFonts w:ascii="Arial" w:hAnsi="Arial" w:cs="Arial"/>
-          <w:lang w:val="en-US"/>
-        </w:rPr>
-        <w:t>Reply</w:t>
-      </w:r>
-      <w:r>
-        <w:rPr>
-          <w:rFonts w:ascii="Arial" w:hAnsi="Arial" w:cs="Arial"/>
-        </w:rPr>
-        <w:t xml:space="preserve"> </w:t>
-      </w:r>
-      <w:r>
-        <w:rPr>
-          <w:rFonts w:ascii="Arial" w:hAnsi="Arial" w:cs="Arial"/>
-          <w:lang w:val="en-US"/>
-        </w:rPr>
-        <w:t>rate</w:t>
-      </w:r>
-      <w:r>
-        <w:rPr>
-          <w:rFonts w:ascii="Arial" w:hAnsi="Arial" w:cs="Arial"/>
-        </w:rPr>
-        <w:t xml:space="preserve"> (Reply rate показывает соотношение количества входящих сообщений и ответов на них). </w:t>
-      </w:r>
-    </w:p>
-    <w:p>
-      <w:pPr>
-        <w:jc w:val="both"/>
-        <w:rPr>
-          <w:rFonts w:ascii="Arial" w:hAnsi="Arial" w:cs="Arial"/>
-          <w:lang w:val="en-US"/>
-        </w:rPr>
-      </w:pPr>
-      <w:r>
-        <w:rPr>
-          <w:rFonts w:ascii="Arial" w:hAnsi="Arial" w:cs="Arial"/>
-          <w:b/>
-        </w:rPr>
-        <w:t>Технологии</w:t>
-      </w:r>
-      <w:r>
-        <w:rPr>
-          <w:rFonts w:ascii="Arial" w:hAnsi="Arial" w:cs="Arial"/>
-          <w:b/>
-          <w:lang w:val="en-US"/>
-        </w:rPr>
-        <w:t xml:space="preserve">: </w:t>
-      </w:r>
-      <w:r>
-        <w:rPr>
-          <w:rFonts w:ascii="Arial" w:hAnsi="Arial" w:cs="Arial"/>
-          <w:lang w:val="en-US"/>
-        </w:rPr>
-        <w:t xml:space="preserve">ASP.NET Core (MVC, Web API), ASP.NET Core SignalR, Java Script, JQuery, Bootstrap, CSS3, HTML5, GIT, </w:t>
-      </w:r>
-      <w:r>
-        <w:rPr>
-          <w:rFonts w:ascii="Arial" w:hAnsi="Arial" w:cs="Arial"/>
+          <w:color w:val="FF0000"/>
+          <w:lang w:val="en-US"/>
+        </w:rPr>
+        <w:t xml:space="preserve">SP.NET Core SignalR, Java Script, JQuery, Bootstrap, CSS3, HTML5, GIT, </w:t>
+      </w:r>
+      <w:r>
+        <w:rPr>
+          <w:rFonts w:ascii="Arial" w:hAnsi="Arial" w:cs="Arial"/>
+          <w:color w:val="FF0000"/>
           <w:lang w:val="en-US"/>
         </w:rPr>
         <w:t>MySQL</w:t>
@@ -733,17 +839,11 @@
       <w:r>
         <w:rPr>
           <w:rFonts w:ascii="Arial" w:hAnsi="Arial" w:cs="Arial"/>
-          <w:lang w:val="en-US"/>
-        </w:rPr>
-        <w:t>, ORM Entity Framework Core.</w:t>
-      </w:r>
-    </w:p>
-    <w:p>
-      <w:pPr>
-        <w:rPr>
-          <w:lang w:val="en-US"/>
-        </w:rPr>
-      </w:pPr>
+          <w:color w:val="FF0000"/>
+          <w:lang w:val="en-US"/>
+        </w:rPr>
+        <w:t>, ORM Entity Framework Core, Angular.</w:t>
+      </w:r>
     </w:p>
     <w:sectPr>
       <w:pgSz w:w="11906" w:h="16838"/>

</xml_diff>

<commit_message>
Added some function in FriendController
</commit_message>
<xml_diff>
--- a/doc/Разработать веб-приложение сайт знакомств c применением Web Sockets.docx
+++ b/doc/Разработать веб-приложение сайт знакомств c применением Web Sockets.docx
@@ -515,29 +515,34 @@
         <w:jc w:val="both"/>
         <w:rPr>
           <w:rFonts w:ascii="Arial" w:hAnsi="Arial" w:cs="Arial"/>
-        </w:rPr>
-      </w:pPr>
-      <w:r>
-        <w:rPr>
-          <w:rFonts w:ascii="Arial" w:hAnsi="Arial" w:cs="Arial"/>
+          <w:color w:val="FF0000"/>
+        </w:rPr>
+      </w:pPr>
+      <w:r>
+        <w:rPr>
+          <w:rFonts w:ascii="Arial" w:hAnsi="Arial" w:cs="Arial"/>
+          <w:color w:val="FF0000"/>
         </w:rPr>
         <w:t>Д</w:t>
       </w:r>
       <w:r>
         <w:rPr>
           <w:rFonts w:ascii="Arial" w:hAnsi="Arial" w:cs="Arial"/>
+          <w:color w:val="FF0000"/>
         </w:rPr>
         <w:t xml:space="preserve">елать запрос на добавление </w:t>
       </w:r>
       <w:r>
         <w:rPr>
           <w:rFonts w:ascii="Arial" w:hAnsi="Arial" w:cs="Arial"/>
+          <w:color w:val="FF0000"/>
         </w:rPr>
         <w:t>пользователей</w:t>
       </w:r>
       <w:r>
         <w:rPr>
           <w:rFonts w:ascii="Arial" w:hAnsi="Arial" w:cs="Arial"/>
+          <w:color w:val="FF0000"/>
         </w:rPr>
         <w:t xml:space="preserve"> в друзья. </w:t>
       </w:r>
@@ -553,17 +558,20 @@
         <w:jc w:val="both"/>
         <w:rPr>
           <w:rFonts w:ascii="Arial" w:hAnsi="Arial" w:cs="Arial"/>
-        </w:rPr>
-      </w:pPr>
-      <w:r>
-        <w:rPr>
-          <w:rFonts w:ascii="Arial" w:hAnsi="Arial" w:cs="Arial"/>
+          <w:color w:val="FF0000"/>
+        </w:rPr>
+      </w:pPr>
+      <w:r>
+        <w:rPr>
+          <w:rFonts w:ascii="Arial" w:hAnsi="Arial" w:cs="Arial"/>
+          <w:color w:val="FF0000"/>
         </w:rPr>
         <w:t>Пользователь может удалять друзей из его списка друзей</w:t>
       </w:r>
       <w:r>
         <w:rPr>
           <w:rFonts w:ascii="Arial" w:hAnsi="Arial" w:cs="Arial"/>
+          <w:color w:val="FF0000"/>
         </w:rPr>
         <w:t>.</w:t>
       </w:r>
@@ -662,6 +670,8 @@
         </w:rPr>
         <w:t xml:space="preserve"> или offline. </w:t>
       </w:r>
+      <w:bookmarkStart w:id="2" w:name="_GoBack"/>
+      <w:bookmarkEnd w:id="2"/>
     </w:p>
     <w:p>
       <w:pPr>
@@ -816,17 +826,7 @@
           <w:color w:val="FF0000"/>
           <w:lang w:val="en-US"/>
         </w:rPr>
-        <w:t>ASP.NET Core (MVC, Web API), A</w:t>
-      </w:r>
-      <w:bookmarkStart w:id="2" w:name="_GoBack"/>
-      <w:bookmarkEnd w:id="2"/>
-      <w:r>
-        <w:rPr>
-          <w:rFonts w:ascii="Arial" w:hAnsi="Arial" w:cs="Arial"/>
-          <w:color w:val="FF0000"/>
-          <w:lang w:val="en-US"/>
-        </w:rPr>
-        <w:t xml:space="preserve">SP.NET Core SignalR, Java Script, JQuery, Bootstrap, CSS3, HTML5, GIT, </w:t>
+        <w:t xml:space="preserve">ASP.NET Core (MVC, Web API), ASP.NET Core SignalR, Java Script, JQuery, Bootstrap, CSS3, HTML5, GIT, </w:t>
       </w:r>
       <w:r>
         <w:rPr>

</xml_diff>

<commit_message>
Angular: added Album component
</commit_message>
<xml_diff>
--- a/doc/Разработать веб-приложение сайт знакомств c применением Web Sockets.docx
+++ b/doc/Разработать веб-приложение сайт знакомств c применением Web Sockets.docx
@@ -88,12 +88,36 @@
           <w:color w:val="FF0000"/>
         </w:rPr>
       </w:pPr>
-      <w:r>
-        <w:rPr>
-          <w:rFonts w:ascii="Arial" w:hAnsi="Arial" w:cs="Arial"/>
-          <w:color w:val="FF0000"/>
-        </w:rPr>
-        <w:t>Многоуровневая архитектура.</w:t>
+      <w:bookmarkStart w:id="0" w:name="_GoBack"/>
+      <w:bookmarkEnd w:id="0"/>
+      <w:r>
+        <w:rPr>
+          <w:rFonts w:ascii="Arial" w:hAnsi="Arial" w:cs="Arial"/>
+          <w:color w:val="FF0000"/>
+        </w:rPr>
+        <w:t xml:space="preserve">Пользовать при входе на главную страницу сайта может выполнить вход на сайт или зарегистрироваться. Для регистрации пользователь должен заполнить поля: </w:t>
+      </w:r>
+      <w:r>
+        <w:rPr>
+          <w:rFonts w:ascii="Arial" w:hAnsi="Arial" w:cs="Arial"/>
+          <w:color w:val="FF0000"/>
+          <w:lang w:val="en-US"/>
+        </w:rPr>
+        <w:t>email</w:t>
+      </w:r>
+      <w:r>
+        <w:rPr>
+          <w:rFonts w:ascii="Arial" w:hAnsi="Arial" w:cs="Arial"/>
+          <w:color w:val="FF0000"/>
+        </w:rPr>
+        <w:t>, имя,</w:t>
+      </w:r>
+      <w:r>
+        <w:rPr>
+          <w:rFonts w:ascii="Arial" w:hAnsi="Arial" w:cs="Arial"/>
+          <w:color w:val="FF0000"/>
+        </w:rPr>
+        <w:t xml:space="preserve"> фамилия, пароль и подтверждение пароля.</w:t>
       </w:r>
     </w:p>
     <w:p>
@@ -115,7 +139,7 @@
           <w:rFonts w:ascii="Arial" w:hAnsi="Arial" w:cs="Arial"/>
           <w:color w:val="FF0000"/>
         </w:rPr>
-        <w:t xml:space="preserve">Пользовать при входе на главную страницу сайта может выполнить вход на сайт или зарегистрироваться. Для регистрации пользователь должен заполнить поля: </w:t>
+        <w:t xml:space="preserve">Пользователь должен получать сообщения на свой </w:t>
       </w:r>
       <w:r>
         <w:rPr>
@@ -130,14 +154,7 @@
           <w:rFonts w:ascii="Arial" w:hAnsi="Arial" w:cs="Arial"/>
           <w:color w:val="FF0000"/>
         </w:rPr>
-        <w:t>, имя,</w:t>
-      </w:r>
-      <w:r>
-        <w:rPr>
-          <w:rFonts w:ascii="Arial" w:hAnsi="Arial" w:cs="Arial"/>
-          <w:color w:val="FF0000"/>
-        </w:rPr>
-        <w:t xml:space="preserve"> фамилия, пароль и подтверждение пароля.</w:t>
+        <w:t xml:space="preserve"> после регистрации.</w:t>
       </w:r>
     </w:p>
     <w:p>
@@ -151,30 +168,13 @@
         <w:jc w:val="both"/>
         <w:rPr>
           <w:rFonts w:ascii="Arial" w:hAnsi="Arial" w:cs="Arial"/>
-          <w:color w:val="FF0000"/>
-        </w:rPr>
-      </w:pPr>
-      <w:r>
-        <w:rPr>
-          <w:rFonts w:ascii="Arial" w:hAnsi="Arial" w:cs="Arial"/>
-          <w:color w:val="FF0000"/>
-        </w:rPr>
-        <w:t xml:space="preserve">Пользователь должен получать сообщения на свой </w:t>
-      </w:r>
-      <w:r>
-        <w:rPr>
-          <w:rFonts w:ascii="Arial" w:hAnsi="Arial" w:cs="Arial"/>
-          <w:color w:val="FF0000"/>
-          <w:lang w:val="en-US"/>
-        </w:rPr>
-        <w:t>email</w:t>
-      </w:r>
-      <w:r>
-        <w:rPr>
-          <w:rFonts w:ascii="Arial" w:hAnsi="Arial" w:cs="Arial"/>
-          <w:color w:val="FF0000"/>
-        </w:rPr>
-        <w:t xml:space="preserve"> после регистрации.</w:t>
+        </w:rPr>
+      </w:pPr>
+      <w:r>
+        <w:rPr>
+          <w:rFonts w:ascii="Arial" w:hAnsi="Arial" w:cs="Arial"/>
+        </w:rPr>
+        <w:t>Изменение пароля.</w:t>
       </w:r>
     </w:p>
     <w:p>
@@ -194,7 +194,13 @@
         <w:rPr>
           <w:rFonts w:ascii="Arial" w:hAnsi="Arial" w:cs="Arial"/>
         </w:rPr>
-        <w:t>Изменение пароля.</w:t>
+        <w:t>Восстановление</w:t>
+      </w:r>
+      <w:r>
+        <w:rPr>
+          <w:rFonts w:ascii="Arial" w:hAnsi="Arial" w:cs="Arial"/>
+        </w:rPr>
+        <w:t xml:space="preserve"> пароля и других персональных данных пользователя. </w:t>
       </w:r>
     </w:p>
     <w:p>
@@ -214,13 +220,46 @@
         <w:rPr>
           <w:rFonts w:ascii="Arial" w:hAnsi="Arial" w:cs="Arial"/>
         </w:rPr>
-        <w:t>Восстановление</w:t>
-      </w:r>
-      <w:r>
-        <w:rPr>
-          <w:rFonts w:ascii="Arial" w:hAnsi="Arial" w:cs="Arial"/>
-        </w:rPr>
-        <w:t xml:space="preserve"> пароля и других персональных данных пользователя. </w:t>
+        <w:t xml:space="preserve">Вход может быть выполнен как с помощью логина и пароля, так и с помощью </w:t>
+      </w:r>
+      <w:r>
+        <w:rPr>
+          <w:rFonts w:ascii="Arial" w:hAnsi="Arial" w:cs="Arial"/>
+          <w:lang w:val="en-US"/>
+        </w:rPr>
+        <w:t>google</w:t>
+      </w:r>
+      <w:r>
+        <w:rPr>
+          <w:rFonts w:ascii="Arial" w:hAnsi="Arial" w:cs="Arial"/>
+        </w:rPr>
+        <w:t xml:space="preserve"> аккаунта или аккаунта на </w:t>
+      </w:r>
+      <w:r>
+        <w:rPr>
+          <w:rFonts w:ascii="Arial" w:hAnsi="Arial" w:cs="Arial"/>
+          <w:lang w:val="en-US"/>
+        </w:rPr>
+        <w:t>vk</w:t>
+      </w:r>
+      <w:r>
+        <w:rPr>
+          <w:rFonts w:ascii="Arial" w:hAnsi="Arial" w:cs="Arial"/>
+        </w:rPr>
+        <w:t>.</w:t>
+      </w:r>
+      <w:r>
+        <w:rPr>
+          <w:rFonts w:ascii="Arial" w:hAnsi="Arial" w:cs="Arial"/>
+          <w:lang w:val="en-US"/>
+        </w:rPr>
+        <w:t>com</w:t>
+      </w:r>
+      <w:r>
+        <w:rPr>
+          <w:rFonts w:ascii="Arial" w:hAnsi="Arial" w:cs="Arial"/>
+        </w:rPr>
+        <w:t xml:space="preserve">. </w:t>
       </w:r>
     </w:p>
     <w:p>
@@ -234,52 +273,91 @@
         <w:jc w:val="both"/>
         <w:rPr>
           <w:rFonts w:ascii="Arial" w:hAnsi="Arial" w:cs="Arial"/>
-        </w:rPr>
-      </w:pPr>
-      <w:r>
-        <w:rPr>
-          <w:rFonts w:ascii="Arial" w:hAnsi="Arial" w:cs="Arial"/>
-        </w:rPr>
-        <w:t xml:space="preserve">Вход может быть выполнен как с помощью логина и пароля, так и с помощью </w:t>
-      </w:r>
-      <w:r>
-        <w:rPr>
-          <w:rFonts w:ascii="Arial" w:hAnsi="Arial" w:cs="Arial"/>
+          <w:color w:val="FF0000"/>
+        </w:rPr>
+      </w:pPr>
+      <w:r>
+        <w:rPr>
+          <w:rFonts w:ascii="Arial" w:hAnsi="Arial" w:cs="Arial"/>
+          <w:color w:val="FF0000"/>
+        </w:rPr>
+        <w:t xml:space="preserve">Пользователь может изменять всю свою информацию, кроме </w:t>
+      </w:r>
+      <w:r>
+        <w:rPr>
+          <w:rFonts w:ascii="Arial" w:hAnsi="Arial" w:cs="Arial"/>
+          <w:color w:val="FF0000"/>
           <w:lang w:val="en-US"/>
         </w:rPr>
-        <w:t>google</w:t>
-      </w:r>
-      <w:r>
-        <w:rPr>
-          <w:rFonts w:ascii="Arial" w:hAnsi="Arial" w:cs="Arial"/>
-        </w:rPr>
-        <w:t xml:space="preserve"> аккаунта или аккаунта на </w:t>
-      </w:r>
-      <w:r>
-        <w:rPr>
-          <w:rFonts w:ascii="Arial" w:hAnsi="Arial" w:cs="Arial"/>
-          <w:lang w:val="en-US"/>
-        </w:rPr>
-        <w:t>vk</w:t>
-      </w:r>
-      <w:r>
-        <w:rPr>
-          <w:rFonts w:ascii="Arial" w:hAnsi="Arial" w:cs="Arial"/>
+        <w:t>email</w:t>
+      </w:r>
+      <w:r>
+        <w:rPr>
+          <w:rFonts w:ascii="Arial" w:hAnsi="Arial" w:cs="Arial"/>
+          <w:color w:val="FF0000"/>
+        </w:rPr>
+        <w:t xml:space="preserve"> адреса. Также может добавить дополнительную информацию:</w:t>
+      </w:r>
+      <w:r>
+        <w:rPr>
+          <w:rFonts w:ascii="Arial" w:hAnsi="Arial" w:cs="Arial"/>
+          <w:color w:val="FF0000"/>
+        </w:rPr>
+        <w:t xml:space="preserve"> дата рождения, пол, </w:t>
+      </w:r>
+      <w:r>
+        <w:rPr>
+          <w:rFonts w:ascii="Arial" w:hAnsi="Arial" w:cs="Arial"/>
+          <w:color w:val="FF0000"/>
+        </w:rPr>
+        <w:t xml:space="preserve">цель знакомства, типаж (семейное положение, рост, вес, образование, национальность, знак зодиака, знание языков, </w:t>
+      </w:r>
+      <w:bookmarkStart w:id="1" w:name="OLE_LINK1"/>
+      <w:bookmarkStart w:id="2" w:name="OLE_LINK2"/>
+      <w:r>
+        <w:rPr>
+          <w:rFonts w:ascii="Arial" w:hAnsi="Arial" w:cs="Arial"/>
+          <w:color w:val="FF0000"/>
+        </w:rPr>
+        <w:t>вредные привычки</w:t>
+      </w:r>
+      <w:bookmarkEnd w:id="1"/>
+      <w:bookmarkEnd w:id="2"/>
+      <w:r>
+        <w:rPr>
+          <w:rFonts w:ascii="Arial" w:hAnsi="Arial" w:cs="Arial"/>
+          <w:color w:val="FF0000"/>
+        </w:rPr>
+        <w:t>, материальное положение),</w:t>
+      </w:r>
+      <w:r>
+        <w:rPr>
+          <w:rFonts w:ascii="Arial" w:hAnsi="Arial" w:cs="Arial"/>
+          <w:color w:val="FF0000"/>
+        </w:rPr>
+        <w:t xml:space="preserve"> интересы </w:t>
+      </w:r>
+      <w:r>
+        <w:rPr>
+          <w:rFonts w:ascii="Arial" w:hAnsi="Arial" w:cs="Arial"/>
+          <w:color w:val="000000" w:themeColor="text1"/>
+        </w:rPr>
+        <w:t>и пароль</w:t>
+      </w:r>
+      <w:r>
+        <w:rPr>
+          <w:rFonts w:ascii="Arial" w:hAnsi="Arial" w:cs="Arial"/>
+          <w:color w:val="FF0000"/>
         </w:rPr>
         <w:t>.</w:t>
       </w:r>
       <w:r>
         <w:rPr>
           <w:rFonts w:ascii="Arial" w:hAnsi="Arial" w:cs="Arial"/>
-          <w:lang w:val="en-US"/>
-        </w:rPr>
-        <w:t>com</w:t>
-      </w:r>
-      <w:r>
-        <w:rPr>
-          <w:rFonts w:ascii="Arial" w:hAnsi="Arial" w:cs="Arial"/>
-        </w:rPr>
-        <w:t xml:space="preserve">. </w:t>
+          <w:strike/>
+          <w:color w:val="FF0000"/>
+        </w:rPr>
+        <w:t xml:space="preserve"> </w:t>
       </w:r>
     </w:p>
     <w:p>
@@ -301,69 +379,28 @@
           <w:rFonts w:ascii="Arial" w:hAnsi="Arial" w:cs="Arial"/>
           <w:color w:val="FF0000"/>
         </w:rPr>
-        <w:t xml:space="preserve">Пользователь может изменять всю свою информацию, кроме </w:t>
-      </w:r>
-      <w:r>
-        <w:rPr>
-          <w:rFonts w:ascii="Arial" w:hAnsi="Arial" w:cs="Arial"/>
-          <w:color w:val="FF0000"/>
-          <w:lang w:val="en-US"/>
-        </w:rPr>
-        <w:t>email</w:t>
-      </w:r>
-      <w:r>
-        <w:rPr>
-          <w:rFonts w:ascii="Arial" w:hAnsi="Arial" w:cs="Arial"/>
-          <w:color w:val="FF0000"/>
-        </w:rPr>
-        <w:t xml:space="preserve"> адреса. Также может добавить дополнительную информацию:</w:t>
-      </w:r>
-      <w:r>
-        <w:rPr>
-          <w:rFonts w:ascii="Arial" w:hAnsi="Arial" w:cs="Arial"/>
-          <w:color w:val="FF0000"/>
-        </w:rPr>
-        <w:t xml:space="preserve"> дата рождения, пол, </w:t>
-      </w:r>
-      <w:r>
-        <w:rPr>
-          <w:rFonts w:ascii="Arial" w:hAnsi="Arial" w:cs="Arial"/>
-          <w:color w:val="FF0000"/>
-        </w:rPr>
-        <w:t xml:space="preserve">цель знакомства, типаж (семейное положение, рост, вес, образование, национальность, знак зодиака, знание языков, </w:t>
-      </w:r>
-      <w:bookmarkStart w:id="0" w:name="OLE_LINK1"/>
-      <w:bookmarkStart w:id="1" w:name="OLE_LINK2"/>
-      <w:r>
-        <w:rPr>
-          <w:rFonts w:ascii="Arial" w:hAnsi="Arial" w:cs="Arial"/>
-          <w:color w:val="FF0000"/>
-        </w:rPr>
-        <w:t>вредные привычки</w:t>
-      </w:r>
-      <w:bookmarkEnd w:id="0"/>
-      <w:bookmarkEnd w:id="1"/>
-      <w:r>
-        <w:rPr>
-          <w:rFonts w:ascii="Arial" w:hAnsi="Arial" w:cs="Arial"/>
-          <w:color w:val="FF0000"/>
-        </w:rPr>
-        <w:t>, материальное положение),</w:t>
-      </w:r>
-      <w:r>
-        <w:rPr>
-          <w:rFonts w:ascii="Arial" w:hAnsi="Arial" w:cs="Arial"/>
-          <w:color w:val="FF0000"/>
-        </w:rPr>
-        <w:t xml:space="preserve"> интересы и пароль.</w:t>
-      </w:r>
-      <w:r>
-        <w:rPr>
-          <w:rFonts w:ascii="Arial" w:hAnsi="Arial" w:cs="Arial"/>
-          <w:strike/>
-          <w:color w:val="FF0000"/>
-        </w:rPr>
-        <w:t xml:space="preserve"> </w:t>
+        <w:t xml:space="preserve">После регистрации пользователь может добавить фото для профиля, </w:t>
+      </w:r>
+      <w:r>
+        <w:rPr>
+          <w:rFonts w:ascii="Arial" w:hAnsi="Arial" w:cs="Arial"/>
+          <w:color w:val="000000" w:themeColor="text1"/>
+        </w:rPr>
+        <w:t xml:space="preserve">а </w:t>
+      </w:r>
+      <w:r>
+        <w:rPr>
+          <w:rFonts w:ascii="Arial" w:hAnsi="Arial" w:cs="Arial"/>
+          <w:color w:val="000000" w:themeColor="text1"/>
+        </w:rPr>
+        <w:t>также</w:t>
+      </w:r>
+      <w:r>
+        <w:rPr>
+          <w:rFonts w:ascii="Arial" w:hAnsi="Arial" w:cs="Arial"/>
+          <w:color w:val="000000" w:themeColor="text1"/>
+        </w:rPr>
+        <w:t xml:space="preserve"> создавать свои альбомы с фотографиями. </w:t>
       </w:r>
     </w:p>
     <w:p>
@@ -385,21 +422,14 @@
           <w:rFonts w:ascii="Arial" w:hAnsi="Arial" w:cs="Arial"/>
           <w:color w:val="FF0000"/>
         </w:rPr>
-        <w:t xml:space="preserve">После регистрации пользователь может добавить фото для профиля, а </w:t>
-      </w:r>
-      <w:r>
-        <w:rPr>
-          <w:rFonts w:ascii="Arial" w:hAnsi="Arial" w:cs="Arial"/>
-          <w:color w:val="FF0000"/>
-        </w:rPr>
-        <w:t>также</w:t>
-      </w:r>
-      <w:r>
-        <w:rPr>
-          <w:rFonts w:ascii="Arial" w:hAnsi="Arial" w:cs="Arial"/>
-          <w:color w:val="FF0000"/>
-        </w:rPr>
-        <w:t xml:space="preserve"> создавать свои альбомы с фотографиями. </w:t>
+        <w:t>Размер загружаемых фотографий в профиль не должен превышать 5 Мб.</w:t>
+      </w:r>
+      <w:r>
+        <w:rPr>
+          <w:rFonts w:ascii="Arial" w:hAnsi="Arial" w:cs="Arial"/>
+          <w:color w:val="FF0000"/>
+        </w:rPr>
+        <w:t xml:space="preserve"> </w:t>
       </w:r>
     </w:p>
     <w:p>
@@ -421,23 +451,7 @@
           <w:rFonts w:ascii="Arial" w:hAnsi="Arial" w:cs="Arial"/>
           <w:color w:val="FF0000"/>
         </w:rPr>
-        <w:t>Размер загружаемых фотографий в</w:t>
-      </w:r>
-      <w:bookmarkStart w:id="2" w:name="_GoBack"/>
-      <w:bookmarkEnd w:id="2"/>
-      <w:r>
-        <w:rPr>
-          <w:rFonts w:ascii="Arial" w:hAnsi="Arial" w:cs="Arial"/>
-          <w:color w:val="FF0000"/>
-        </w:rPr>
-        <w:t xml:space="preserve"> профиль не должен превышать 5 Мб.</w:t>
-      </w:r>
-      <w:r>
-        <w:rPr>
-          <w:rFonts w:ascii="Arial" w:hAnsi="Arial" w:cs="Arial"/>
-          <w:color w:val="FF0000"/>
-        </w:rPr>
-        <w:t xml:space="preserve"> </w:t>
+        <w:t xml:space="preserve">Пользователь может скрыть свой профиль из результатов поиска установив в настройках профиля режим анонимности. </w:t>
       </w:r>
     </w:p>
     <w:p>
@@ -451,15 +465,58 @@
         <w:jc w:val="both"/>
         <w:rPr>
           <w:rFonts w:ascii="Arial" w:hAnsi="Arial" w:cs="Arial"/>
-          <w:color w:val="FF0000"/>
-        </w:rPr>
-      </w:pPr>
-      <w:r>
-        <w:rPr>
-          <w:rFonts w:ascii="Arial" w:hAnsi="Arial" w:cs="Arial"/>
-          <w:color w:val="FF0000"/>
-        </w:rPr>
-        <w:t xml:space="preserve">Пользователь может скрыть свой профиль из результатов поиска установив в настройках профиля режим анонимности. </w:t>
+          <w:color w:val="000000" w:themeColor="text1"/>
+        </w:rPr>
+      </w:pPr>
+      <w:r>
+        <w:rPr>
+          <w:rFonts w:ascii="Arial" w:hAnsi="Arial" w:cs="Arial"/>
+          <w:color w:val="FF0000"/>
+        </w:rPr>
+        <w:t>Пользователь может искать собеседников по таким критериям как возраст, пол, семейное положение</w:t>
+      </w:r>
+      <w:r>
+        <w:rPr>
+          <w:rFonts w:ascii="Arial" w:hAnsi="Arial" w:cs="Arial"/>
+          <w:color w:val="FF0000"/>
+        </w:rPr>
+        <w:t>, цель знакомства, типаж</w:t>
+      </w:r>
+      <w:r>
+        <w:rPr>
+          <w:rFonts w:ascii="Arial" w:hAnsi="Arial" w:cs="Arial"/>
+          <w:color w:val="FF0000"/>
+        </w:rPr>
+        <w:t xml:space="preserve"> </w:t>
+      </w:r>
+      <w:r>
+        <w:rPr>
+          <w:rFonts w:ascii="Arial" w:hAnsi="Arial" w:cs="Arial"/>
+          <w:color w:val="000000" w:themeColor="text1"/>
+        </w:rPr>
+        <w:t xml:space="preserve">и статус </w:t>
+      </w:r>
+      <w:r>
+        <w:rPr>
+          <w:rFonts w:ascii="Arial" w:hAnsi="Arial" w:cs="Arial"/>
+          <w:color w:val="000000" w:themeColor="text1"/>
+          <w:lang w:val="en-US"/>
+        </w:rPr>
+        <w:t>online</w:t>
+      </w:r>
+      <w:r>
+        <w:rPr>
+          <w:rFonts w:ascii="Arial" w:hAnsi="Arial" w:cs="Arial"/>
+          <w:color w:val="000000" w:themeColor="text1"/>
+        </w:rPr>
+        <w:t>/offline</w:t>
+      </w:r>
+      <w:r>
+        <w:rPr>
+          <w:rFonts w:ascii="Arial" w:hAnsi="Arial" w:cs="Arial"/>
+          <w:color w:val="000000" w:themeColor="text1"/>
+        </w:rPr>
+        <w:t>.</w:t>
       </w:r>
     </w:p>
     <w:p>
@@ -481,43 +538,28 @@
           <w:rFonts w:ascii="Arial" w:hAnsi="Arial" w:cs="Arial"/>
           <w:color w:val="FF0000"/>
         </w:rPr>
-        <w:t>Пользователь может искать собеседников по таким критериям как возраст, пол, семейное положение</w:t>
-      </w:r>
-      <w:r>
-        <w:rPr>
-          <w:rFonts w:ascii="Arial" w:hAnsi="Arial" w:cs="Arial"/>
-          <w:color w:val="FF0000"/>
-        </w:rPr>
-        <w:t>, цель знакомства, типаж</w:t>
-      </w:r>
-      <w:r>
-        <w:rPr>
-          <w:rFonts w:ascii="Arial" w:hAnsi="Arial" w:cs="Arial"/>
-          <w:color w:val="FF0000"/>
-        </w:rPr>
-        <w:t xml:space="preserve"> и статус </w:t>
-      </w:r>
-      <w:r>
-        <w:rPr>
-          <w:rFonts w:ascii="Arial" w:hAnsi="Arial" w:cs="Arial"/>
-          <w:color w:val="FF0000"/>
-          <w:lang w:val="en-US"/>
-        </w:rPr>
-        <w:t>online</w:t>
-      </w:r>
-      <w:r>
-        <w:rPr>
-          <w:rFonts w:ascii="Arial" w:hAnsi="Arial" w:cs="Arial"/>
-          <w:color w:val="FF0000"/>
-        </w:rPr>
-        <w:t>/offline</w:t>
-      </w:r>
-      <w:r>
-        <w:rPr>
-          <w:rFonts w:ascii="Arial" w:hAnsi="Arial" w:cs="Arial"/>
-          <w:color w:val="FF0000"/>
-        </w:rPr>
-        <w:t>.</w:t>
+        <w:t>Д</w:t>
+      </w:r>
+      <w:r>
+        <w:rPr>
+          <w:rFonts w:ascii="Arial" w:hAnsi="Arial" w:cs="Arial"/>
+          <w:color w:val="FF0000"/>
+        </w:rPr>
+        <w:t xml:space="preserve">елать запрос на добавление </w:t>
+      </w:r>
+      <w:r>
+        <w:rPr>
+          <w:rFonts w:ascii="Arial" w:hAnsi="Arial" w:cs="Arial"/>
+          <w:color w:val="FF0000"/>
+        </w:rPr>
+        <w:t>пользователей</w:t>
+      </w:r>
+      <w:r>
+        <w:rPr>
+          <w:rFonts w:ascii="Arial" w:hAnsi="Arial" w:cs="Arial"/>
+          <w:color w:val="FF0000"/>
+        </w:rPr>
+        <w:t xml:space="preserve"> в друзья. </w:t>
       </w:r>
     </w:p>
     <w:p>
@@ -539,28 +581,14 @@
           <w:rFonts w:ascii="Arial" w:hAnsi="Arial" w:cs="Arial"/>
           <w:color w:val="FF0000"/>
         </w:rPr>
-        <w:t>Д</w:t>
-      </w:r>
-      <w:r>
-        <w:rPr>
-          <w:rFonts w:ascii="Arial" w:hAnsi="Arial" w:cs="Arial"/>
-          <w:color w:val="FF0000"/>
-        </w:rPr>
-        <w:t xml:space="preserve">елать запрос на добавление </w:t>
-      </w:r>
-      <w:r>
-        <w:rPr>
-          <w:rFonts w:ascii="Arial" w:hAnsi="Arial" w:cs="Arial"/>
-          <w:color w:val="FF0000"/>
-        </w:rPr>
-        <w:t>пользователей</w:t>
-      </w:r>
-      <w:r>
-        <w:rPr>
-          <w:rFonts w:ascii="Arial" w:hAnsi="Arial" w:cs="Arial"/>
-          <w:color w:val="FF0000"/>
-        </w:rPr>
-        <w:t xml:space="preserve"> в друзья. </w:t>
+        <w:t>Пользователь может удалять друзей из его списка друзей</w:t>
+      </w:r>
+      <w:r>
+        <w:rPr>
+          <w:rFonts w:ascii="Arial" w:hAnsi="Arial" w:cs="Arial"/>
+          <w:color w:val="FF0000"/>
+        </w:rPr>
+        <w:t>.</w:t>
       </w:r>
     </w:p>
     <w:p>
@@ -582,7 +610,14 @@
           <w:rFonts w:ascii="Arial" w:hAnsi="Arial" w:cs="Arial"/>
           <w:color w:val="FF0000"/>
         </w:rPr>
-        <w:t>Пользователь может удалять друзей из его списка друзей</w:t>
+        <w:t>Д</w:t>
+      </w:r>
+      <w:r>
+        <w:rPr>
+          <w:rFonts w:ascii="Arial" w:hAnsi="Arial" w:cs="Arial"/>
+          <w:color w:val="FF0000"/>
+        </w:rPr>
+        <w:t>обавлять другие профиля пользователей в черный список</w:t>
       </w:r>
       <w:r>
         <w:rPr>
@@ -603,29 +638,19 @@
         <w:jc w:val="both"/>
         <w:rPr>
           <w:rFonts w:ascii="Arial" w:hAnsi="Arial" w:cs="Arial"/>
-          <w:color w:val="FF0000"/>
-        </w:rPr>
-      </w:pPr>
-      <w:r>
-        <w:rPr>
-          <w:rFonts w:ascii="Arial" w:hAnsi="Arial" w:cs="Arial"/>
-          <w:color w:val="FF0000"/>
-        </w:rPr>
-        <w:t>Д</w:t>
-      </w:r>
-      <w:r>
-        <w:rPr>
-          <w:rFonts w:ascii="Arial" w:hAnsi="Arial" w:cs="Arial"/>
-          <w:color w:val="FF0000"/>
-        </w:rPr>
-        <w:t>обавлять другие профиля пользователей в черный список</w:t>
-      </w:r>
-      <w:r>
-        <w:rPr>
-          <w:rFonts w:ascii="Arial" w:hAnsi="Arial" w:cs="Arial"/>
-          <w:color w:val="FF0000"/>
-        </w:rPr>
-        <w:t>.</w:t>
+        </w:rPr>
+      </w:pPr>
+      <w:r>
+        <w:rPr>
+          <w:rFonts w:ascii="Arial" w:hAnsi="Arial" w:cs="Arial"/>
+        </w:rPr>
+        <w:t>У</w:t>
+      </w:r>
+      <w:r>
+        <w:rPr>
+          <w:rFonts w:ascii="Arial" w:hAnsi="Arial" w:cs="Arial"/>
+        </w:rPr>
+        <w:t xml:space="preserve">далять свои переписки. </w:t>
       </w:r>
     </w:p>
     <w:p>
@@ -639,46 +664,27 @@
         <w:jc w:val="both"/>
         <w:rPr>
           <w:rFonts w:ascii="Arial" w:hAnsi="Arial" w:cs="Arial"/>
-        </w:rPr>
-      </w:pPr>
-      <w:r>
-        <w:rPr>
-          <w:rFonts w:ascii="Arial" w:hAnsi="Arial" w:cs="Arial"/>
-        </w:rPr>
-        <w:t>У</w:t>
-      </w:r>
-      <w:r>
-        <w:rPr>
-          <w:rFonts w:ascii="Arial" w:hAnsi="Arial" w:cs="Arial"/>
-        </w:rPr>
-        <w:t xml:space="preserve">далять свои переписки. </w:t>
-      </w:r>
-    </w:p>
-    <w:p>
-      <w:pPr>
-        <w:pStyle w:val="a3"/>
-        <w:numPr>
-          <w:ilvl w:val="0"/>
-          <w:numId w:val="2"/>
-        </w:numPr>
-        <w:ind w:left="0" w:firstLine="709"/>
-        <w:jc w:val="both"/>
-        <w:rPr>
-          <w:rFonts w:ascii="Arial" w:hAnsi="Arial" w:cs="Arial"/>
-          <w:color w:val="FF0000"/>
-        </w:rPr>
-      </w:pPr>
-      <w:r>
-        <w:rPr>
-          <w:rFonts w:ascii="Arial" w:hAnsi="Arial" w:cs="Arial"/>
-          <w:color w:val="FF0000"/>
-        </w:rPr>
-        <w:t xml:space="preserve">В результатах поиска должна выводится следующая информация: имя, возраст, фото, статус </w:t>
-      </w:r>
-      <w:r>
-        <w:rPr>
-          <w:rFonts w:ascii="Arial" w:hAnsi="Arial" w:cs="Arial"/>
-          <w:color w:val="FF0000"/>
+          <w:color w:val="FF0000"/>
+        </w:rPr>
+      </w:pPr>
+      <w:r>
+        <w:rPr>
+          <w:rFonts w:ascii="Arial" w:hAnsi="Arial" w:cs="Arial"/>
+          <w:color w:val="FF0000"/>
+        </w:rPr>
+        <w:t xml:space="preserve">В результатах поиска должна выводится следующая информация: имя, возраст, фото, </w:t>
+      </w:r>
+      <w:r>
+        <w:rPr>
+          <w:rFonts w:ascii="Arial" w:hAnsi="Arial" w:cs="Arial"/>
+          <w:color w:val="000000" w:themeColor="text1"/>
+        </w:rPr>
+        <w:t xml:space="preserve">статус </w:t>
+      </w:r>
+      <w:r>
+        <w:rPr>
+          <w:rFonts w:ascii="Arial" w:hAnsi="Arial" w:cs="Arial"/>
+          <w:color w:val="000000" w:themeColor="text1"/>
           <w:lang w:val="en-US"/>
         </w:rPr>
         <w:t>online</w:t>
@@ -686,7 +692,7 @@
       <w:r>
         <w:rPr>
           <w:rFonts w:ascii="Arial" w:hAnsi="Arial" w:cs="Arial"/>
-          <w:color w:val="FF0000"/>
+          <w:color w:val="000000" w:themeColor="text1"/>
         </w:rPr>
         <w:t xml:space="preserve"> или offline. </w:t>
       </w:r>

</xml_diff>

<commit_message>
Added SearchHelper and some code refactoring
</commit_message>
<xml_diff>
--- a/doc/Разработать веб-приложение сайт знакомств c применением Web Sockets.docx
+++ b/doc/Разработать веб-приложение сайт знакомств c применением Web Sockets.docx
@@ -1,6 +1,6 @@
 
 <file path=word/document.xml><?xml version="1.0" encoding="utf-8"?>
-<w:document xmlns:wpc="http://schemas.microsoft.com/office/word/2010/wordprocessingCanvas" xmlns:cx="http://schemas.microsoft.com/office/drawing/2014/chartex" xmlns:mc="http://schemas.openxmlformats.org/markup-compatibility/2006" xmlns:o="urn:schemas-microsoft-com:office:office" xmlns:r="http://schemas.openxmlformats.org/officeDocument/2006/relationships" xmlns:m="http://schemas.openxmlformats.org/officeDocument/2006/math" xmlns:v="urn:schemas-microsoft-com:vml" xmlns:wp14="http://schemas.microsoft.com/office/word/2010/wordprocessingDrawing" xmlns:wp="http://schemas.openxmlformats.org/drawingml/2006/wordprocessingDrawing" xmlns:w10="urn:schemas-microsoft-com:office:word" xmlns:w="http://schemas.openxmlformats.org/wordprocessingml/2006/main" xmlns:w14="http://schemas.microsoft.com/office/word/2010/wordml" xmlns:w15="http://schemas.microsoft.com/office/word/2012/wordml" xmlns:w16se="http://schemas.microsoft.com/office/word/2015/wordml/symex" xmlns:wpg="http://schemas.microsoft.com/office/word/2010/wordprocessingGroup" xmlns:wpi="http://schemas.microsoft.com/office/word/2010/wordprocessingInk" xmlns:wne="http://schemas.microsoft.com/office/word/2006/wordml" xmlns:wps="http://schemas.microsoft.com/office/word/2010/wordprocessingShape" mc:Ignorable="w14 w15 w16se wp14">
+<w:document xmlns:wpc="http://schemas.microsoft.com/office/word/2010/wordprocessingCanvas" xmlns:cx="http://schemas.microsoft.com/office/drawing/2014/chartex" xmlns:cx1="http://schemas.microsoft.com/office/drawing/2015/9/8/chartex" xmlns:cx2="http://schemas.microsoft.com/office/drawing/2015/10/21/chartex" xmlns:cx3="http://schemas.microsoft.com/office/drawing/2016/5/9/chartex" xmlns:cx4="http://schemas.microsoft.com/office/drawing/2016/5/10/chartex" xmlns:cx5="http://schemas.microsoft.com/office/drawing/2016/5/11/chartex" xmlns:cx6="http://schemas.microsoft.com/office/drawing/2016/5/12/chartex" xmlns:cx7="http://schemas.microsoft.com/office/drawing/2016/5/13/chartex" xmlns:cx8="http://schemas.microsoft.com/office/drawing/2016/5/14/chartex" xmlns:mc="http://schemas.openxmlformats.org/markup-compatibility/2006" xmlns:aink="http://schemas.microsoft.com/office/drawing/2016/ink" xmlns:am3d="http://schemas.microsoft.com/office/drawing/2017/model3d" xmlns:o="urn:schemas-microsoft-com:office:office" xmlns:r="http://schemas.openxmlformats.org/officeDocument/2006/relationships" xmlns:m="http://schemas.openxmlformats.org/officeDocument/2006/math" xmlns:v="urn:schemas-microsoft-com:vml" xmlns:wp14="http://schemas.microsoft.com/office/word/2010/wordprocessingDrawing" xmlns:wp="http://schemas.openxmlformats.org/drawingml/2006/wordprocessingDrawing" xmlns:w10="urn:schemas-microsoft-com:office:word" xmlns:w="http://schemas.openxmlformats.org/wordprocessingml/2006/main" xmlns:w14="http://schemas.microsoft.com/office/word/2010/wordml" xmlns:w15="http://schemas.microsoft.com/office/word/2012/wordml" xmlns:w16cid="http://schemas.microsoft.com/office/word/2016/wordml/cid" xmlns:w16se="http://schemas.microsoft.com/office/word/2015/wordml/symex" xmlns:wpg="http://schemas.microsoft.com/office/word/2010/wordprocessingGroup" xmlns:wpi="http://schemas.microsoft.com/office/word/2010/wordprocessingInk" xmlns:wne="http://schemas.microsoft.com/office/word/2006/wordml" xmlns:wps="http://schemas.microsoft.com/office/word/2010/wordprocessingShape" mc:Ignorable="w14 w15 w16se w16cid wp14">
   <w:body>
     <w:p>
       <w:pPr>
@@ -88,8 +88,6 @@
           <w:color w:val="FF0000"/>
         </w:rPr>
       </w:pPr>
-      <w:bookmarkStart w:id="0" w:name="_GoBack"/>
-      <w:bookmarkEnd w:id="0"/>
       <w:r>
         <w:rPr>
           <w:rFonts w:ascii="Arial" w:hAnsi="Arial" w:cs="Arial"/>
@@ -312,8 +310,8 @@
         </w:rPr>
         <w:t xml:space="preserve">цель знакомства, типаж (семейное положение, рост, вес, образование, национальность, знак зодиака, знание языков, </w:t>
       </w:r>
-      <w:bookmarkStart w:id="1" w:name="OLE_LINK1"/>
-      <w:bookmarkStart w:id="2" w:name="OLE_LINK2"/>
+      <w:bookmarkStart w:id="0" w:name="OLE_LINK1"/>
+      <w:bookmarkStart w:id="1" w:name="OLE_LINK2"/>
       <w:r>
         <w:rPr>
           <w:rFonts w:ascii="Arial" w:hAnsi="Arial" w:cs="Arial"/>
@@ -321,8 +319,8 @@
         </w:rPr>
         <w:t>вредные привычки</w:t>
       </w:r>
+      <w:bookmarkEnd w:id="0"/>
       <w:bookmarkEnd w:id="1"/>
-      <w:bookmarkEnd w:id="2"/>
       <w:r>
         <w:rPr>
           <w:rFonts w:ascii="Arial" w:hAnsi="Arial" w:cs="Arial"/>
@@ -379,29 +377,31 @@
           <w:rFonts w:ascii="Arial" w:hAnsi="Arial" w:cs="Arial"/>
           <w:color w:val="FF0000"/>
         </w:rPr>
-        <w:t xml:space="preserve">После регистрации пользователь может добавить фото для профиля, </w:t>
-      </w:r>
-      <w:r>
-        <w:rPr>
-          <w:rFonts w:ascii="Arial" w:hAnsi="Arial" w:cs="Arial"/>
-          <w:color w:val="000000" w:themeColor="text1"/>
-        </w:rPr>
-        <w:t xml:space="preserve">а </w:t>
-      </w:r>
-      <w:r>
-        <w:rPr>
-          <w:rFonts w:ascii="Arial" w:hAnsi="Arial" w:cs="Arial"/>
-          <w:color w:val="000000" w:themeColor="text1"/>
+        <w:t>После регистрации пользователь может добавить фото для профиля,</w:t>
+      </w:r>
+      <w:bookmarkStart w:id="2" w:name="_GoBack"/>
+      <w:r>
+        <w:rPr>
+          <w:rFonts w:ascii="Arial" w:hAnsi="Arial" w:cs="Arial"/>
+          <w:color w:val="FF0000"/>
+        </w:rPr>
+        <w:t xml:space="preserve"> а </w:t>
+      </w:r>
+      <w:r>
+        <w:rPr>
+          <w:rFonts w:ascii="Arial" w:hAnsi="Arial" w:cs="Arial"/>
+          <w:color w:val="FF0000"/>
         </w:rPr>
         <w:t>также</w:t>
       </w:r>
       <w:r>
         <w:rPr>
           <w:rFonts w:ascii="Arial" w:hAnsi="Arial" w:cs="Arial"/>
-          <w:color w:val="000000" w:themeColor="text1"/>
+          <w:color w:val="FF0000"/>
         </w:rPr>
         <w:t xml:space="preserve"> создавать свои альбомы с фотографиями. </w:t>
       </w:r>
+      <w:bookmarkEnd w:id="2"/>
     </w:p>
     <w:p>
       <w:pPr>
@@ -880,7 +880,7 @@
 </file>
 
 <file path=word/numbering.xml><?xml version="1.0" encoding="utf-8"?>
-<w:numbering xmlns:wpc="http://schemas.microsoft.com/office/word/2010/wordprocessingCanvas" xmlns:cx="http://schemas.microsoft.com/office/drawing/2014/chartex" xmlns:mc="http://schemas.openxmlformats.org/markup-compatibility/2006" xmlns:o="urn:schemas-microsoft-com:office:office" xmlns:r="http://schemas.openxmlformats.org/officeDocument/2006/relationships" xmlns:m="http://schemas.openxmlformats.org/officeDocument/2006/math" xmlns:v="urn:schemas-microsoft-com:vml" xmlns:wp14="http://schemas.microsoft.com/office/word/2010/wordprocessingDrawing" xmlns:wp="http://schemas.openxmlformats.org/drawingml/2006/wordprocessingDrawing" xmlns:w10="urn:schemas-microsoft-com:office:word" xmlns:w="http://schemas.openxmlformats.org/wordprocessingml/2006/main" xmlns:w14="http://schemas.microsoft.com/office/word/2010/wordml" xmlns:w15="http://schemas.microsoft.com/office/word/2012/wordml" xmlns:w16se="http://schemas.microsoft.com/office/word/2015/wordml/symex" xmlns:wpg="http://schemas.microsoft.com/office/word/2010/wordprocessingGroup" xmlns:wpi="http://schemas.microsoft.com/office/word/2010/wordprocessingInk" xmlns:wne="http://schemas.microsoft.com/office/word/2006/wordml" xmlns:wps="http://schemas.microsoft.com/office/word/2010/wordprocessingShape" mc:Ignorable="w14 w15 w16se wp14">
+<w:numbering xmlns:wpc="http://schemas.microsoft.com/office/word/2010/wordprocessingCanvas" xmlns:cx="http://schemas.microsoft.com/office/drawing/2014/chartex" xmlns:cx1="http://schemas.microsoft.com/office/drawing/2015/9/8/chartex" xmlns:cx2="http://schemas.microsoft.com/office/drawing/2015/10/21/chartex" xmlns:cx3="http://schemas.microsoft.com/office/drawing/2016/5/9/chartex" xmlns:cx4="http://schemas.microsoft.com/office/drawing/2016/5/10/chartex" xmlns:cx5="http://schemas.microsoft.com/office/drawing/2016/5/11/chartex" xmlns:cx6="http://schemas.microsoft.com/office/drawing/2016/5/12/chartex" xmlns:cx7="http://schemas.microsoft.com/office/drawing/2016/5/13/chartex" xmlns:cx8="http://schemas.microsoft.com/office/drawing/2016/5/14/chartex" xmlns:mc="http://schemas.openxmlformats.org/markup-compatibility/2006" xmlns:aink="http://schemas.microsoft.com/office/drawing/2016/ink" xmlns:am3d="http://schemas.microsoft.com/office/drawing/2017/model3d" xmlns:o="urn:schemas-microsoft-com:office:office" xmlns:r="http://schemas.openxmlformats.org/officeDocument/2006/relationships" xmlns:m="http://schemas.openxmlformats.org/officeDocument/2006/math" xmlns:v="urn:schemas-microsoft-com:vml" xmlns:wp14="http://schemas.microsoft.com/office/word/2010/wordprocessingDrawing" xmlns:wp="http://schemas.openxmlformats.org/drawingml/2006/wordprocessingDrawing" xmlns:w10="urn:schemas-microsoft-com:office:word" xmlns:w="http://schemas.openxmlformats.org/wordprocessingml/2006/main" xmlns:w14="http://schemas.microsoft.com/office/word/2010/wordml" xmlns:w15="http://schemas.microsoft.com/office/word/2012/wordml" xmlns:w16cid="http://schemas.microsoft.com/office/word/2016/wordml/cid" xmlns:w16se="http://schemas.microsoft.com/office/word/2015/wordml/symex" xmlns:wpg="http://schemas.microsoft.com/office/word/2010/wordprocessingGroup" xmlns:wpi="http://schemas.microsoft.com/office/word/2010/wordprocessingInk" xmlns:wne="http://schemas.microsoft.com/office/word/2006/wordml" xmlns:wps="http://schemas.microsoft.com/office/word/2010/wordprocessingShape" mc:Ignorable="w14 w15 w16se w16cid wp14">
   <w:abstractNum w:abstractNumId="0" w15:restartNumberingAfterBreak="0">
     <w:nsid w:val="2A73425D"/>
     <w:multiLevelType w:val="hybridMultilevel"/>
@@ -1118,7 +1118,7 @@
 </file>
 
 <file path=word/styles.xml><?xml version="1.0" encoding="utf-8"?>
-<w:styles xmlns:mc="http://schemas.openxmlformats.org/markup-compatibility/2006" xmlns:r="http://schemas.openxmlformats.org/officeDocument/2006/relationships" xmlns:w="http://schemas.openxmlformats.org/wordprocessingml/2006/main" xmlns:w14="http://schemas.microsoft.com/office/word/2010/wordml" xmlns:w15="http://schemas.microsoft.com/office/word/2012/wordml" xmlns:w16se="http://schemas.microsoft.com/office/word/2015/wordml/symex" mc:Ignorable="w14 w15 w16se">
+<w:styles xmlns:mc="http://schemas.openxmlformats.org/markup-compatibility/2006" xmlns:r="http://schemas.openxmlformats.org/officeDocument/2006/relationships" xmlns:w="http://schemas.openxmlformats.org/wordprocessingml/2006/main" xmlns:w14="http://schemas.microsoft.com/office/word/2010/wordml" xmlns:w15="http://schemas.microsoft.com/office/word/2012/wordml" xmlns:w16cid="http://schemas.microsoft.com/office/word/2016/wordml/cid" xmlns:w16se="http://schemas.microsoft.com/office/word/2015/wordml/symex" mc:Ignorable="w14 w15 w16se w16cid">
   <w:docDefaults>
     <w:rPrDefault>
       <w:rPr>
@@ -1134,7 +1134,7 @@
       </w:pPr>
     </w:pPrDefault>
   </w:docDefaults>
-  <w:latentStyles w:defLockedState="0" w:defUIPriority="99" w:defSemiHidden="0" w:defUnhideWhenUsed="0" w:defQFormat="0" w:count="371">
+  <w:latentStyles w:defLockedState="0" w:defUIPriority="99" w:defSemiHidden="0" w:defUnhideWhenUsed="0" w:defQFormat="0" w:count="376">
     <w:lsdException w:name="Normal" w:uiPriority="0" w:qFormat="1"/>
     <w:lsdException w:name="heading 1" w:uiPriority="9" w:qFormat="1"/>
     <w:lsdException w:name="heading 2" w:semiHidden="1" w:uiPriority="9" w:unhideWhenUsed="1" w:qFormat="1"/>
@@ -1240,7 +1240,6 @@
     <w:lsdException w:name="HTML Sample" w:semiHidden="1" w:unhideWhenUsed="1"/>
     <w:lsdException w:name="HTML Typewriter" w:semiHidden="1" w:unhideWhenUsed="1"/>
     <w:lsdException w:name="HTML Variable" w:semiHidden="1" w:unhideWhenUsed="1"/>
-    <w:lsdException w:name="Normal Table" w:semiHidden="1" w:unhideWhenUsed="1"/>
     <w:lsdException w:name="annotation subject" w:semiHidden="1" w:unhideWhenUsed="1"/>
     <w:lsdException w:name="No List" w:semiHidden="1" w:unhideWhenUsed="1"/>
     <w:lsdException w:name="Outline List 1" w:semiHidden="1" w:unhideWhenUsed="1"/>
@@ -1283,11 +1282,8 @@
     <w:lsdException w:name="Table Contemporary" w:semiHidden="1" w:unhideWhenUsed="1"/>
     <w:lsdException w:name="Table Elegant" w:semiHidden="1" w:unhideWhenUsed="1"/>
     <w:lsdException w:name="Table Professional" w:semiHidden="1" w:unhideWhenUsed="1"/>
-    <w:lsdException w:name="Table Subtle 1" w:semiHidden="1" w:unhideWhenUsed="1"/>
     <w:lsdException w:name="Table Subtle 2" w:semiHidden="1" w:unhideWhenUsed="1"/>
     <w:lsdException w:name="Table Web 1" w:semiHidden="1" w:unhideWhenUsed="1"/>
-    <w:lsdException w:name="Table Web 2" w:semiHidden="1" w:unhideWhenUsed="1"/>
-    <w:lsdException w:name="Table Web 3" w:semiHidden="1" w:unhideWhenUsed="1"/>
     <w:lsdException w:name="Balloon Text" w:semiHidden="1" w:unhideWhenUsed="1"/>
     <w:lsdException w:name="Table Grid" w:uiPriority="39"/>
     <w:lsdException w:name="Table Theme" w:semiHidden="1" w:unhideWhenUsed="1"/>
@@ -1506,6 +1502,11 @@
     <w:lsdException w:name="List Table 5 Dark Accent 6" w:uiPriority="50"/>
     <w:lsdException w:name="List Table 6 Colorful Accent 6" w:uiPriority="51"/>
     <w:lsdException w:name="List Table 7 Colorful Accent 6" w:uiPriority="52"/>
+    <w:lsdException w:name="Mention" w:semiHidden="1" w:unhideWhenUsed="1"/>
+    <w:lsdException w:name="Smart Hyperlink" w:semiHidden="1" w:unhideWhenUsed="1"/>
+    <w:lsdException w:name="Hashtag" w:semiHidden="1" w:unhideWhenUsed="1"/>
+    <w:lsdException w:name="Unresolved Mention" w:semiHidden="1" w:unhideWhenUsed="1"/>
+    <w:lsdException w:name="Smart Link" w:semiHidden="1" w:unhideWhenUsed="1"/>
   </w:latentStyles>
   <w:style w:type="paragraph" w:default="1" w:styleId="a">
     <w:name w:val="Normal"/>

</xml_diff>

<commit_message>
some fix in chat
</commit_message>
<xml_diff>
--- a/doc/Разработать веб-приложение сайт знакомств c применением Web Sockets.docx
+++ b/doc/Разработать веб-приложение сайт знакомств c применением Web Sockets.docx
@@ -231,7 +231,15 @@
         <w:rPr>
           <w:rFonts w:ascii="Arial" w:hAnsi="Arial" w:cs="Arial"/>
         </w:rPr>
-        <w:t xml:space="preserve"> аккаунта или аккаунта на </w:t>
+        <w:t xml:space="preserve"> аккаунта или</w:t>
+      </w:r>
+      <w:bookmarkStart w:id="0" w:name="_GoBack"/>
+      <w:bookmarkEnd w:id="0"/>
+      <w:r>
+        <w:rPr>
+          <w:rFonts w:ascii="Arial" w:hAnsi="Arial" w:cs="Arial"/>
+        </w:rPr>
+        <w:t xml:space="preserve"> аккаунта на </w:t>
       </w:r>
       <w:r>
         <w:rPr>
@@ -310,8 +318,8 @@
         </w:rPr>
         <w:t xml:space="preserve">цель знакомства, типаж (семейное положение, рост, вес, образование, национальность, знак зодиака, знание языков, </w:t>
       </w:r>
-      <w:bookmarkStart w:id="0" w:name="OLE_LINK1"/>
-      <w:bookmarkStart w:id="1" w:name="OLE_LINK2"/>
+      <w:bookmarkStart w:id="1" w:name="OLE_LINK1"/>
+      <w:bookmarkStart w:id="2" w:name="OLE_LINK2"/>
       <w:r>
         <w:rPr>
           <w:rFonts w:ascii="Arial" w:hAnsi="Arial" w:cs="Arial"/>
@@ -319,8 +327,8 @@
         </w:rPr>
         <w:t>вредные привычки</w:t>
       </w:r>
-      <w:bookmarkEnd w:id="0"/>
       <w:bookmarkEnd w:id="1"/>
+      <w:bookmarkEnd w:id="2"/>
       <w:r>
         <w:rPr>
           <w:rFonts w:ascii="Arial" w:hAnsi="Arial" w:cs="Arial"/>
@@ -379,7 +387,6 @@
         </w:rPr>
         <w:t>После регистрации пользователь может добавить фото для профиля,</w:t>
       </w:r>
-      <w:bookmarkStart w:id="2" w:name="_GoBack"/>
       <w:r>
         <w:rPr>
           <w:rFonts w:ascii="Arial" w:hAnsi="Arial" w:cs="Arial"/>
@@ -401,7 +408,6 @@
         </w:rPr>
         <w:t xml:space="preserve"> создавать свои альбомы с фотографиями. </w:t>
       </w:r>
-      <w:bookmarkEnd w:id="2"/>
     </w:p>
     <w:p>
       <w:pPr>
@@ -754,11 +760,13 @@
         <w:jc w:val="both"/>
         <w:rPr>
           <w:rFonts w:ascii="Arial" w:hAnsi="Arial" w:cs="Arial"/>
-        </w:rPr>
-      </w:pPr>
-      <w:r>
-        <w:rPr>
-          <w:rFonts w:ascii="Arial" w:hAnsi="Arial" w:cs="Arial"/>
+          <w:color w:val="FF0000"/>
+        </w:rPr>
+      </w:pPr>
+      <w:r>
+        <w:rPr>
+          <w:rFonts w:ascii="Arial" w:hAnsi="Arial" w:cs="Arial"/>
+          <w:color w:val="FF0000"/>
         </w:rPr>
         <w:t xml:space="preserve">Сообщения переписок между пользователями должны сохраняться. </w:t>
       </w:r>
@@ -884,8 +892,8 @@
   <w:abstractNum w:abstractNumId="0" w15:restartNumberingAfterBreak="0">
     <w:nsid w:val="2A73425D"/>
     <w:multiLevelType w:val="hybridMultilevel"/>
-    <w:tmpl w:val="5A5CDAE8"/>
-    <w:lvl w:ilvl="0" w:tplc="1892E7E2">
+    <w:tmpl w:val="DBFCEB82"/>
+    <w:lvl w:ilvl="0" w:tplc="80F00A1A">
       <w:start w:val="1"/>
       <w:numFmt w:val="bullet"/>
       <w:suff w:val="space"/>
@@ -896,6 +904,7 @@
       </w:pPr>
       <w:rPr>
         <w:rFonts w:ascii="Symbol" w:hAnsi="Symbol" w:hint="default"/>
+        <w:color w:val="FF0000"/>
       </w:rPr>
     </w:lvl>
     <w:lvl w:ilvl="1" w:tplc="04190003" w:tentative="1">
@@ -1240,6 +1249,7 @@
     <w:lsdException w:name="HTML Sample" w:semiHidden="1" w:unhideWhenUsed="1"/>
     <w:lsdException w:name="HTML Typewriter" w:semiHidden="1" w:unhideWhenUsed="1"/>
     <w:lsdException w:name="HTML Variable" w:semiHidden="1" w:unhideWhenUsed="1"/>
+    <w:lsdException w:name="Normal Table" w:semiHidden="1" w:unhideWhenUsed="1"/>
     <w:lsdException w:name="annotation subject" w:semiHidden="1" w:unhideWhenUsed="1"/>
     <w:lsdException w:name="No List" w:semiHidden="1" w:unhideWhenUsed="1"/>
     <w:lsdException w:name="Outline List 1" w:semiHidden="1" w:unhideWhenUsed="1"/>
@@ -1282,8 +1292,11 @@
     <w:lsdException w:name="Table Contemporary" w:semiHidden="1" w:unhideWhenUsed="1"/>
     <w:lsdException w:name="Table Elegant" w:semiHidden="1" w:unhideWhenUsed="1"/>
     <w:lsdException w:name="Table Professional" w:semiHidden="1" w:unhideWhenUsed="1"/>
+    <w:lsdException w:name="Table Subtle 1" w:semiHidden="1" w:unhideWhenUsed="1"/>
     <w:lsdException w:name="Table Subtle 2" w:semiHidden="1" w:unhideWhenUsed="1"/>
     <w:lsdException w:name="Table Web 1" w:semiHidden="1" w:unhideWhenUsed="1"/>
+    <w:lsdException w:name="Table Web 2" w:semiHidden="1" w:unhideWhenUsed="1"/>
+    <w:lsdException w:name="Table Web 3" w:semiHidden="1" w:unhideWhenUsed="1"/>
     <w:lsdException w:name="Balloon Text" w:semiHidden="1" w:unhideWhenUsed="1"/>
     <w:lsdException w:name="Table Grid" w:uiPriority="39"/>
     <w:lsdException w:name="Table Theme" w:semiHidden="1" w:unhideWhenUsed="1"/>

</xml_diff>

<commit_message>
added ability to view other users albums
</commit_message>
<xml_diff>
--- a/doc/Разработать веб-приложение сайт знакомств c применением Web Sockets.docx
+++ b/doc/Разработать веб-приложение сайт знакомств c применением Web Sockets.docx
@@ -1,6 +1,6 @@
 
 <file path=word/document.xml><?xml version="1.0" encoding="utf-8"?>
-<w:document xmlns:wpc="http://schemas.microsoft.com/office/word/2010/wordprocessingCanvas" xmlns:cx="http://schemas.microsoft.com/office/drawing/2014/chartex" xmlns:cx1="http://schemas.microsoft.com/office/drawing/2015/9/8/chartex" xmlns:cx2="http://schemas.microsoft.com/office/drawing/2015/10/21/chartex" xmlns:cx3="http://schemas.microsoft.com/office/drawing/2016/5/9/chartex" xmlns:cx4="http://schemas.microsoft.com/office/drawing/2016/5/10/chartex" xmlns:cx5="http://schemas.microsoft.com/office/drawing/2016/5/11/chartex" xmlns:cx6="http://schemas.microsoft.com/office/drawing/2016/5/12/chartex" xmlns:cx7="http://schemas.microsoft.com/office/drawing/2016/5/13/chartex" xmlns:cx8="http://schemas.microsoft.com/office/drawing/2016/5/14/chartex" xmlns:mc="http://schemas.openxmlformats.org/markup-compatibility/2006" xmlns:aink="http://schemas.microsoft.com/office/drawing/2016/ink" xmlns:am3d="http://schemas.microsoft.com/office/drawing/2017/model3d" xmlns:o="urn:schemas-microsoft-com:office:office" xmlns:r="http://schemas.openxmlformats.org/officeDocument/2006/relationships" xmlns:m="http://schemas.openxmlformats.org/officeDocument/2006/math" xmlns:v="urn:schemas-microsoft-com:vml" xmlns:wp14="http://schemas.microsoft.com/office/word/2010/wordprocessingDrawing" xmlns:wp="http://schemas.openxmlformats.org/drawingml/2006/wordprocessingDrawing" xmlns:w10="urn:schemas-microsoft-com:office:word" xmlns:w="http://schemas.openxmlformats.org/wordprocessingml/2006/main" xmlns:w14="http://schemas.microsoft.com/office/word/2010/wordml" xmlns:w15="http://schemas.microsoft.com/office/word/2012/wordml" xmlns:w16cid="http://schemas.microsoft.com/office/word/2016/wordml/cid" xmlns:w16se="http://schemas.microsoft.com/office/word/2015/wordml/symex" xmlns:wpg="http://schemas.microsoft.com/office/word/2010/wordprocessingGroup" xmlns:wpi="http://schemas.microsoft.com/office/word/2010/wordprocessingInk" xmlns:wne="http://schemas.microsoft.com/office/word/2006/wordml" xmlns:wps="http://schemas.microsoft.com/office/word/2010/wordprocessingShape" mc:Ignorable="w14 w15 w16se w16cid wp14">
+<w:document xmlns:wpc="http://schemas.microsoft.com/office/word/2010/wordprocessingCanvas" xmlns:cx="http://schemas.microsoft.com/office/drawing/2014/chartex" xmlns:mc="http://schemas.openxmlformats.org/markup-compatibility/2006" xmlns:o="urn:schemas-microsoft-com:office:office" xmlns:r="http://schemas.openxmlformats.org/officeDocument/2006/relationships" xmlns:m="http://schemas.openxmlformats.org/officeDocument/2006/math" xmlns:v="urn:schemas-microsoft-com:vml" xmlns:wp14="http://schemas.microsoft.com/office/word/2010/wordprocessingDrawing" xmlns:wp="http://schemas.openxmlformats.org/drawingml/2006/wordprocessingDrawing" xmlns:w10="urn:schemas-microsoft-com:office:word" xmlns:w="http://schemas.openxmlformats.org/wordprocessingml/2006/main" xmlns:w14="http://schemas.microsoft.com/office/word/2010/wordml" xmlns:w15="http://schemas.microsoft.com/office/word/2012/wordml" xmlns:w16se="http://schemas.microsoft.com/office/word/2015/wordml/symex" xmlns:wpg="http://schemas.microsoft.com/office/word/2010/wordprocessingGroup" xmlns:wpi="http://schemas.microsoft.com/office/word/2010/wordprocessingInk" xmlns:wne="http://schemas.microsoft.com/office/word/2006/wordml" xmlns:wps="http://schemas.microsoft.com/office/word/2010/wordprocessingShape" mc:Ignorable="w14 w15 w16se wp14">
   <w:body>
     <w:p>
       <w:pPr>
@@ -117,6 +117,8 @@
         </w:rPr>
         <w:t xml:space="preserve"> фамилия, пароль и подтверждение пароля.</w:t>
       </w:r>
+      <w:bookmarkStart w:id="0" w:name="_GoBack"/>
+      <w:bookmarkEnd w:id="0"/>
     </w:p>
     <w:p>
       <w:pPr>
@@ -212,17 +214,20 @@
         <w:jc w:val="both"/>
         <w:rPr>
           <w:rFonts w:ascii="Arial" w:hAnsi="Arial" w:cs="Arial"/>
-        </w:rPr>
-      </w:pPr>
-      <w:r>
-        <w:rPr>
-          <w:rFonts w:ascii="Arial" w:hAnsi="Arial" w:cs="Arial"/>
+          <w:strike/>
+        </w:rPr>
+      </w:pPr>
+      <w:r>
+        <w:rPr>
+          <w:rFonts w:ascii="Arial" w:hAnsi="Arial" w:cs="Arial"/>
+          <w:strike/>
         </w:rPr>
         <w:t xml:space="preserve">Вход может быть выполнен как с помощью логина и пароля, так и с помощью </w:t>
       </w:r>
       <w:r>
         <w:rPr>
           <w:rFonts w:ascii="Arial" w:hAnsi="Arial" w:cs="Arial"/>
+          <w:strike/>
           <w:lang w:val="en-US"/>
         </w:rPr>
         <w:t>google</w:t>
@@ -230,20 +235,14 @@
       <w:r>
         <w:rPr>
           <w:rFonts w:ascii="Arial" w:hAnsi="Arial" w:cs="Arial"/>
-        </w:rPr>
-        <w:t xml:space="preserve"> аккаунта или</w:t>
-      </w:r>
-      <w:bookmarkStart w:id="0" w:name="_GoBack"/>
-      <w:bookmarkEnd w:id="0"/>
-      <w:r>
-        <w:rPr>
-          <w:rFonts w:ascii="Arial" w:hAnsi="Arial" w:cs="Arial"/>
-        </w:rPr>
-        <w:t xml:space="preserve"> аккаунта на </w:t>
-      </w:r>
-      <w:r>
-        <w:rPr>
-          <w:rFonts w:ascii="Arial" w:hAnsi="Arial" w:cs="Arial"/>
+          <w:strike/>
+        </w:rPr>
+        <w:t xml:space="preserve"> аккаунта или аккаунта на </w:t>
+      </w:r>
+      <w:r>
+        <w:rPr>
+          <w:rFonts w:ascii="Arial" w:hAnsi="Arial" w:cs="Arial"/>
+          <w:strike/>
           <w:lang w:val="en-US"/>
         </w:rPr>
         <w:t>vk</w:t>
@@ -251,12 +250,14 @@
       <w:r>
         <w:rPr>
           <w:rFonts w:ascii="Arial" w:hAnsi="Arial" w:cs="Arial"/>
+          <w:strike/>
         </w:rPr>
         <w:t>.</w:t>
       </w:r>
       <w:r>
         <w:rPr>
           <w:rFonts w:ascii="Arial" w:hAnsi="Arial" w:cs="Arial"/>
+          <w:strike/>
           <w:lang w:val="en-US"/>
         </w:rPr>
         <w:t>com</w:t>
@@ -264,6 +265,7 @@
       <w:r>
         <w:rPr>
           <w:rFonts w:ascii="Arial" w:hAnsi="Arial" w:cs="Arial"/>
+          <w:strike/>
         </w:rPr>
         <w:t xml:space="preserve">. </w:t>
       </w:r>
@@ -714,17 +716,33 @@
         <w:jc w:val="both"/>
         <w:rPr>
           <w:rFonts w:ascii="Arial" w:hAnsi="Arial" w:cs="Arial"/>
-        </w:rPr>
-      </w:pPr>
-      <w:r>
-        <w:rPr>
-          <w:rFonts w:ascii="Arial" w:hAnsi="Arial" w:cs="Arial"/>
-        </w:rPr>
-        <w:t xml:space="preserve">В сообщениях должна быть предусмотрена возможность отправки смайликов (не большой набор от 10 смайликов и более) и изображений формата </w:t>
-      </w:r>
-      <w:r>
-        <w:rPr>
-          <w:rFonts w:ascii="Arial" w:hAnsi="Arial" w:cs="Arial"/>
+          <w:color w:val="FF0000"/>
+        </w:rPr>
+      </w:pPr>
+      <w:r>
+        <w:rPr>
+          <w:rFonts w:ascii="Arial" w:hAnsi="Arial" w:cs="Arial"/>
+          <w:color w:val="FF0000"/>
+        </w:rPr>
+        <w:t>В сообщениях должна быть предусмотрена возможность отправки</w:t>
+      </w:r>
+      <w:r>
+        <w:rPr>
+          <w:rFonts w:ascii="Arial" w:hAnsi="Arial" w:cs="Arial"/>
+        </w:rPr>
+        <w:t xml:space="preserve"> смайликов (не большой набор от 10 смайликов и более) </w:t>
+      </w:r>
+      <w:r>
+        <w:rPr>
+          <w:rFonts w:ascii="Arial" w:hAnsi="Arial" w:cs="Arial"/>
+          <w:color w:val="FF0000"/>
+        </w:rPr>
+        <w:t xml:space="preserve">и изображений формата </w:t>
+      </w:r>
+      <w:r>
+        <w:rPr>
+          <w:rFonts w:ascii="Arial" w:hAnsi="Arial" w:cs="Arial"/>
+          <w:color w:val="FF0000"/>
           <w:lang w:val="en-US"/>
         </w:rPr>
         <w:t>jpeg</w:t>
@@ -732,12 +750,14 @@
       <w:r>
         <w:rPr>
           <w:rFonts w:ascii="Arial" w:hAnsi="Arial" w:cs="Arial"/>
+          <w:color w:val="FF0000"/>
         </w:rPr>
         <w:t xml:space="preserve"> и </w:t>
       </w:r>
       <w:r>
         <w:rPr>
           <w:rFonts w:ascii="Arial" w:hAnsi="Arial" w:cs="Arial"/>
+          <w:color w:val="FF0000"/>
           <w:lang w:val="en-US"/>
         </w:rPr>
         <w:t>jpg</w:t>
@@ -745,6 +765,7 @@
       <w:r>
         <w:rPr>
           <w:rFonts w:ascii="Arial" w:hAnsi="Arial" w:cs="Arial"/>
+          <w:color w:val="FF0000"/>
         </w:rPr>
         <w:t xml:space="preserve"> размером до 2 Мб. </w:t>
       </w:r>
@@ -888,7 +909,7 @@
 </file>
 
 <file path=word/numbering.xml><?xml version="1.0" encoding="utf-8"?>
-<w:numbering xmlns:wpc="http://schemas.microsoft.com/office/word/2010/wordprocessingCanvas" xmlns:cx="http://schemas.microsoft.com/office/drawing/2014/chartex" xmlns:cx1="http://schemas.microsoft.com/office/drawing/2015/9/8/chartex" xmlns:cx2="http://schemas.microsoft.com/office/drawing/2015/10/21/chartex" xmlns:cx3="http://schemas.microsoft.com/office/drawing/2016/5/9/chartex" xmlns:cx4="http://schemas.microsoft.com/office/drawing/2016/5/10/chartex" xmlns:cx5="http://schemas.microsoft.com/office/drawing/2016/5/11/chartex" xmlns:cx6="http://schemas.microsoft.com/office/drawing/2016/5/12/chartex" xmlns:cx7="http://schemas.microsoft.com/office/drawing/2016/5/13/chartex" xmlns:cx8="http://schemas.microsoft.com/office/drawing/2016/5/14/chartex" xmlns:mc="http://schemas.openxmlformats.org/markup-compatibility/2006" xmlns:aink="http://schemas.microsoft.com/office/drawing/2016/ink" xmlns:am3d="http://schemas.microsoft.com/office/drawing/2017/model3d" xmlns:o="urn:schemas-microsoft-com:office:office" xmlns:r="http://schemas.openxmlformats.org/officeDocument/2006/relationships" xmlns:m="http://schemas.openxmlformats.org/officeDocument/2006/math" xmlns:v="urn:schemas-microsoft-com:vml" xmlns:wp14="http://schemas.microsoft.com/office/word/2010/wordprocessingDrawing" xmlns:wp="http://schemas.openxmlformats.org/drawingml/2006/wordprocessingDrawing" xmlns:w10="urn:schemas-microsoft-com:office:word" xmlns:w="http://schemas.openxmlformats.org/wordprocessingml/2006/main" xmlns:w14="http://schemas.microsoft.com/office/word/2010/wordml" xmlns:w15="http://schemas.microsoft.com/office/word/2012/wordml" xmlns:w16cid="http://schemas.microsoft.com/office/word/2016/wordml/cid" xmlns:w16se="http://schemas.microsoft.com/office/word/2015/wordml/symex" xmlns:wpg="http://schemas.microsoft.com/office/word/2010/wordprocessingGroup" xmlns:wpi="http://schemas.microsoft.com/office/word/2010/wordprocessingInk" xmlns:wne="http://schemas.microsoft.com/office/word/2006/wordml" xmlns:wps="http://schemas.microsoft.com/office/word/2010/wordprocessingShape" mc:Ignorable="w14 w15 w16se w16cid wp14">
+<w:numbering xmlns:wpc="http://schemas.microsoft.com/office/word/2010/wordprocessingCanvas" xmlns:cx="http://schemas.microsoft.com/office/drawing/2014/chartex" xmlns:mc="http://schemas.openxmlformats.org/markup-compatibility/2006" xmlns:o="urn:schemas-microsoft-com:office:office" xmlns:r="http://schemas.openxmlformats.org/officeDocument/2006/relationships" xmlns:m="http://schemas.openxmlformats.org/officeDocument/2006/math" xmlns:v="urn:schemas-microsoft-com:vml" xmlns:wp14="http://schemas.microsoft.com/office/word/2010/wordprocessingDrawing" xmlns:wp="http://schemas.openxmlformats.org/drawingml/2006/wordprocessingDrawing" xmlns:w10="urn:schemas-microsoft-com:office:word" xmlns:w="http://schemas.openxmlformats.org/wordprocessingml/2006/main" xmlns:w14="http://schemas.microsoft.com/office/word/2010/wordml" xmlns:w15="http://schemas.microsoft.com/office/word/2012/wordml" xmlns:w16se="http://schemas.microsoft.com/office/word/2015/wordml/symex" xmlns:wpg="http://schemas.microsoft.com/office/word/2010/wordprocessingGroup" xmlns:wpi="http://schemas.microsoft.com/office/word/2010/wordprocessingInk" xmlns:wne="http://schemas.microsoft.com/office/word/2006/wordml" xmlns:wps="http://schemas.microsoft.com/office/word/2010/wordprocessingShape" mc:Ignorable="w14 w15 w16se wp14">
   <w:abstractNum w:abstractNumId="0" w15:restartNumberingAfterBreak="0">
     <w:nsid w:val="2A73425D"/>
     <w:multiLevelType w:val="hybridMultilevel"/>
@@ -1127,7 +1148,7 @@
 </file>
 
 <file path=word/styles.xml><?xml version="1.0" encoding="utf-8"?>
-<w:styles xmlns:mc="http://schemas.openxmlformats.org/markup-compatibility/2006" xmlns:r="http://schemas.openxmlformats.org/officeDocument/2006/relationships" xmlns:w="http://schemas.openxmlformats.org/wordprocessingml/2006/main" xmlns:w14="http://schemas.microsoft.com/office/word/2010/wordml" xmlns:w15="http://schemas.microsoft.com/office/word/2012/wordml" xmlns:w16cid="http://schemas.microsoft.com/office/word/2016/wordml/cid" xmlns:w16se="http://schemas.microsoft.com/office/word/2015/wordml/symex" mc:Ignorable="w14 w15 w16se w16cid">
+<w:styles xmlns:mc="http://schemas.openxmlformats.org/markup-compatibility/2006" xmlns:r="http://schemas.openxmlformats.org/officeDocument/2006/relationships" xmlns:w="http://schemas.openxmlformats.org/wordprocessingml/2006/main" xmlns:w14="http://schemas.microsoft.com/office/word/2010/wordml" xmlns:w15="http://schemas.microsoft.com/office/word/2012/wordml" xmlns:w16se="http://schemas.microsoft.com/office/word/2015/wordml/symex" mc:Ignorable="w14 w15 w16se">
   <w:docDefaults>
     <w:rPrDefault>
       <w:rPr>
@@ -1143,7 +1164,7 @@
       </w:pPr>
     </w:pPrDefault>
   </w:docDefaults>
-  <w:latentStyles w:defLockedState="0" w:defUIPriority="99" w:defSemiHidden="0" w:defUnhideWhenUsed="0" w:defQFormat="0" w:count="376">
+  <w:latentStyles w:defLockedState="0" w:defUIPriority="99" w:defSemiHidden="0" w:defUnhideWhenUsed="0" w:defQFormat="0" w:count="371">
     <w:lsdException w:name="Normal" w:uiPriority="0" w:qFormat="1"/>
     <w:lsdException w:name="heading 1" w:uiPriority="9" w:qFormat="1"/>
     <w:lsdException w:name="heading 2" w:semiHidden="1" w:uiPriority="9" w:unhideWhenUsed="1" w:qFormat="1"/>
@@ -1515,11 +1536,6 @@
     <w:lsdException w:name="List Table 5 Dark Accent 6" w:uiPriority="50"/>
     <w:lsdException w:name="List Table 6 Colorful Accent 6" w:uiPriority="51"/>
     <w:lsdException w:name="List Table 7 Colorful Accent 6" w:uiPriority="52"/>
-    <w:lsdException w:name="Mention" w:semiHidden="1" w:unhideWhenUsed="1"/>
-    <w:lsdException w:name="Smart Hyperlink" w:semiHidden="1" w:unhideWhenUsed="1"/>
-    <w:lsdException w:name="Hashtag" w:semiHidden="1" w:unhideWhenUsed="1"/>
-    <w:lsdException w:name="Unresolved Mention" w:semiHidden="1" w:unhideWhenUsed="1"/>
-    <w:lsdException w:name="Smart Link" w:semiHidden="1" w:unhideWhenUsed="1"/>
   </w:latentStyles>
   <w:style w:type="paragraph" w:default="1" w:styleId="a">
     <w:name w:val="Normal"/>

</xml_diff>